<commit_message>
first submission of prosper EDA
</commit_message>
<xml_diff>
--- a/LoanEDA.docx
+++ b/LoanEDA.docx
@@ -112,7 +112,15 @@
         <w:rPr>
           <w:sz w:val="18"/>
         </w:rPr>
-        <w:t>lending company Prosper. The dataset contains over 100,000 borrowers with 84 variables. Prosper connects lenders, who are individual investors that can selectively invest their money in loans to borrowers based on a variety of criteria like credit score, prospers rating grade, profession, loan type &amp; more.</w:t>
+        <w:t>lending company Prosper. The dataset contains over 100,000 borrowers with 84 variables. Prosper connects lenders, who are individual investors that can selectively invest their money in loans to borrowers</w:t>
+      </w:r>
+      <w:bookmarkStart w:id="3" w:name="_GoBack"/>
+      <w:bookmarkEnd w:id="3"/>
+      <w:r>
+        <w:rPr>
+          <w:sz w:val="18"/>
+        </w:rPr>
+        <w:t xml:space="preserve"> based on a variety of criteria like credit score, prospers rating grade, profession, loan type &amp; more.</w:t>
       </w:r>
     </w:p>
     <w:p>
@@ -122,8 +130,8 @@
           <w:sz w:val="18"/>
         </w:rPr>
       </w:pPr>
-      <w:bookmarkStart w:id="3" w:name="in-this-analysis-i-aim-to-visualize-and-"/>
-      <w:bookmarkEnd w:id="3"/>
+      <w:bookmarkStart w:id="4" w:name="in-this-analysis-i-aim-to-visualize-and-"/>
+      <w:bookmarkEnd w:id="4"/>
       <w:r>
         <w:rPr>
           <w:sz w:val="18"/>
@@ -153,8 +161,8 @@
           <w:sz w:val="28"/>
         </w:rPr>
       </w:pPr>
-      <w:bookmarkStart w:id="4" w:name="univariate-plots-section"/>
-      <w:bookmarkEnd w:id="4"/>
+      <w:bookmarkStart w:id="5" w:name="univariate-plots-section"/>
+      <w:bookmarkEnd w:id="5"/>
       <w:r>
         <w:rPr>
           <w:sz w:val="28"/>
@@ -183,8 +191,8 @@
           <w:sz w:val="18"/>
         </w:rPr>
       </w:pPr>
-      <w:bookmarkStart w:id="5" w:name="firstly-i-take-out-the-cancelled-loans-b"/>
-      <w:bookmarkEnd w:id="5"/>
+      <w:bookmarkStart w:id="6" w:name="firstly-i-take-out-the-cancelled-loans-b"/>
+      <w:bookmarkEnd w:id="6"/>
       <w:r>
         <w:rPr>
           <w:sz w:val="18"/>
@@ -199,8 +207,8 @@
           <w:sz w:val="18"/>
         </w:rPr>
       </w:pPr>
-      <w:bookmarkStart w:id="6" w:name="loans-and-the-loans-were-not-initialized"/>
-      <w:bookmarkEnd w:id="6"/>
+      <w:bookmarkStart w:id="7" w:name="loans-and-the-loans-were-not-initialized"/>
+      <w:bookmarkEnd w:id="7"/>
       <w:r>
         <w:rPr>
           <w:sz w:val="18"/>
@@ -214,8 +222,8 @@
           <w:sz w:val="18"/>
         </w:rPr>
       </w:pPr>
-      <w:bookmarkStart w:id="7" w:name="the-avg-credit-score-will-give-us-a-bett"/>
-      <w:bookmarkEnd w:id="7"/>
+      <w:bookmarkStart w:id="8" w:name="the-avg-credit-score-will-give-us-a-bett"/>
+      <w:bookmarkEnd w:id="8"/>
       <w:r>
         <w:rPr>
           <w:sz w:val="18"/>
@@ -341,8 +349,8 @@
         </w:rPr>
         <w:t>2</w:t>
       </w:r>
-      <w:bookmarkStart w:id="8" w:name="plotting-the-distribution-of-avg-credit-"/>
-      <w:bookmarkEnd w:id="8"/>
+      <w:bookmarkStart w:id="9" w:name="plotting-the-distribution-of-avg-credit-"/>
+      <w:bookmarkEnd w:id="9"/>
     </w:p>
     <w:p>
       <w:pPr>
@@ -365,16 +373,16 @@
           <w:sz w:val="18"/>
         </w:rPr>
       </w:pPr>
-      <w:bookmarkStart w:id="9" w:name="most-traditional-companies-would-want-to"/>
-      <w:bookmarkEnd w:id="9"/>
+      <w:bookmarkStart w:id="10" w:name="most-traditional-companies-would-want-to"/>
+      <w:bookmarkEnd w:id="10"/>
       <w:r>
         <w:rPr>
           <w:sz w:val="18"/>
         </w:rPr>
         <w:t>Most traditional companies would want to know the credit score of the</w:t>
       </w:r>
-      <w:bookmarkStart w:id="10" w:name="portfolio-as-it-is-a-more-universal-meas"/>
-      <w:bookmarkEnd w:id="10"/>
+      <w:bookmarkStart w:id="11" w:name="portfolio-as-it-is-a-more-universal-meas"/>
+      <w:bookmarkEnd w:id="11"/>
       <w:r>
         <w:rPr>
           <w:sz w:val="18"/>
@@ -398,22 +406,21 @@
       <w:r>
         <w:rPr>
           <w:noProof/>
-          <w:sz w:val="22"/>
         </w:rPr>
         <w:drawing>
-          <wp:inline distT="0" distB="0" distL="0" distR="0">
-            <wp:extent cx="4620126" cy="3696101"/>
+          <wp:inline distT="0" distB="0" distL="0" distR="0" wp14:anchorId="47EE36CB" wp14:editId="1711EA25">
+            <wp:extent cx="5943600" cy="3681359"/>
             <wp:effectExtent l="0" t="0" r="0" b="0"/>
-            <wp:docPr id="1" name="Picture"/>
-            <wp:cNvGraphicFramePr/>
+            <wp:docPr id="1" name="Picture 1"/>
+            <wp:cNvGraphicFramePr>
+              <a:graphicFrameLocks xmlns:a="http://schemas.openxmlformats.org/drawingml/2006/main" noChangeAspect="1"/>
+            </wp:cNvGraphicFramePr>
             <a:graphic xmlns:a="http://schemas.openxmlformats.org/drawingml/2006/main">
               <a:graphicData uri="http://schemas.openxmlformats.org/drawingml/2006/picture">
                 <pic:pic xmlns:pic="http://schemas.openxmlformats.org/drawingml/2006/picture">
                   <pic:nvPicPr>
-                    <pic:cNvPr id="0" name="Picture" descr="LoanEDA_files/figure-docx/Univariate_Plots-1.png"/>
-                    <pic:cNvPicPr>
-                      <a:picLocks noChangeAspect="1" noChangeArrowheads="1"/>
-                    </pic:cNvPicPr>
+                    <pic:cNvPr id="1" name=""/>
+                    <pic:cNvPicPr/>
                   </pic:nvPicPr>
                   <pic:blipFill>
                     <a:blip r:embed="rId7"/>
@@ -421,20 +428,14 @@
                       <a:fillRect/>
                     </a:stretch>
                   </pic:blipFill>
-                  <pic:spPr bwMode="auto">
+                  <pic:spPr>
                     <a:xfrm>
                       <a:off x="0" y="0"/>
-                      <a:ext cx="4620126" cy="3696101"/>
+                      <a:ext cx="5956522" cy="3689363"/>
                     </a:xfrm>
                     <a:prstGeom prst="rect">
                       <a:avLst/>
                     </a:prstGeom>
-                    <a:noFill/>
-                    <a:ln w="9525">
-                      <a:noFill/>
-                      <a:headEnd/>
-                      <a:tailEnd/>
-                    </a:ln>
                   </pic:spPr>
                 </pic:pic>
               </a:graphicData>
@@ -451,8 +452,8 @@
           <w:sz w:val="18"/>
         </w:rPr>
       </w:pPr>
-      <w:bookmarkStart w:id="11" w:name="we-can-see-the-mean-credit-score-for-all"/>
-      <w:bookmarkEnd w:id="11"/>
+      <w:bookmarkStart w:id="12" w:name="we-can-see-the-mean-credit-score-for-all"/>
+      <w:bookmarkEnd w:id="12"/>
       <w:r>
         <w:rPr>
           <w:sz w:val="18"/>
@@ -468,8 +469,8 @@
           <w:sz w:val="18"/>
         </w:rPr>
       </w:pPr>
-      <w:bookmarkStart w:id="12" w:name="this-is-considered-good-credit-according"/>
-      <w:bookmarkEnd w:id="12"/>
+      <w:bookmarkStart w:id="13" w:name="this-is-considered-good-credit-according"/>
+      <w:bookmarkEnd w:id="13"/>
       <w:r>
         <w:rPr>
           <w:sz w:val="18"/>
@@ -485,8 +486,8 @@
           <w:sz w:val="18"/>
         </w:rPr>
       </w:pPr>
-      <w:bookmarkStart w:id="13" w:name="is-very-poor-17-of-people-may-not-be-app"/>
-      <w:bookmarkEnd w:id="13"/>
+      <w:bookmarkStart w:id="14" w:name="is-very-poor-17-of-people-may-not-be-app"/>
+      <w:bookmarkEnd w:id="14"/>
       <w:r>
         <w:rPr>
           <w:sz w:val="18"/>
@@ -502,8 +503,8 @@
           <w:sz w:val="18"/>
         </w:rPr>
       </w:pPr>
-      <w:bookmarkStart w:id="14" w:name="is-fair-20.2-considered-subprime"/>
-      <w:bookmarkEnd w:id="14"/>
+      <w:bookmarkStart w:id="15" w:name="is-fair-20.2-considered-subprime"/>
+      <w:bookmarkEnd w:id="15"/>
       <w:r>
         <w:rPr>
           <w:sz w:val="18"/>
@@ -519,8 +520,8 @@
           <w:sz w:val="18"/>
         </w:rPr>
       </w:pPr>
-      <w:bookmarkStart w:id="15" w:name="is-good-21.5-8-liklihood-of-serious-deli"/>
-      <w:bookmarkEnd w:id="15"/>
+      <w:bookmarkStart w:id="16" w:name="is-good-21.5-8-liklihood-of-serious-deli"/>
+      <w:bookmarkEnd w:id="16"/>
       <w:r>
         <w:rPr>
           <w:sz w:val="18"/>
@@ -536,8 +537,8 @@
           <w:sz w:val="18"/>
         </w:rPr>
       </w:pPr>
-      <w:bookmarkStart w:id="16" w:name="is-very-good-18.2-likely-to-receive-bett"/>
-      <w:bookmarkEnd w:id="16"/>
+      <w:bookmarkStart w:id="17" w:name="is-very-good-18.2-likely-to-receive-bett"/>
+      <w:bookmarkEnd w:id="17"/>
       <w:r>
         <w:rPr>
           <w:sz w:val="18"/>
@@ -553,8 +554,8 @@
           <w:sz w:val="18"/>
         </w:rPr>
       </w:pPr>
-      <w:bookmarkStart w:id="17" w:name="is-exceptional19.9-at-the-top-of-the-lis"/>
-      <w:bookmarkEnd w:id="17"/>
+      <w:bookmarkStart w:id="18" w:name="is-exceptional19.9-at-the-top-of-the-lis"/>
+      <w:bookmarkEnd w:id="18"/>
       <w:r>
         <w:rPr>
           <w:sz w:val="18"/>
@@ -562,8 +563,8 @@
         <w:t>800-850 is Exceptional(19.9%) at the top of the list for best rates w lenders</w:t>
       </w:r>
     </w:p>
-    <w:bookmarkStart w:id="18" w:name="httpswww.experian.comblogsask-experiancr"/>
-    <w:bookmarkEnd w:id="18"/>
+    <w:bookmarkStart w:id="19" w:name="httpswww.experian.comblogsask-experiancr"/>
+    <w:bookmarkEnd w:id="19"/>
     <w:p>
       <w:pPr>
         <w:pStyle w:val="BlockText"/>
@@ -608,8 +609,8 @@
           <w:szCs w:val="20"/>
         </w:rPr>
       </w:pPr>
-      <w:bookmarkStart w:id="19" w:name="creating-labels-for-each-of-the-categori"/>
-      <w:bookmarkEnd w:id="19"/>
+      <w:bookmarkStart w:id="20" w:name="creating-labels-for-each-of-the-categori"/>
+      <w:bookmarkEnd w:id="20"/>
       <w:r>
         <w:rPr>
           <w:sz w:val="18"/>
@@ -1095,8 +1096,8 @@
           <w:sz w:val="18"/>
         </w:rPr>
       </w:pPr>
-      <w:bookmarkStart w:id="20" w:name="debt-consolidation-is-the-highest-catego"/>
-      <w:bookmarkEnd w:id="20"/>
+      <w:bookmarkStart w:id="21" w:name="debt-consolidation-is-the-highest-catego"/>
+      <w:bookmarkEnd w:id="21"/>
       <w:r>
         <w:rPr>
           <w:sz w:val="18"/>
@@ -1980,8 +1981,8 @@
           <w:sz w:val="18"/>
         </w:rPr>
       </w:pPr>
-      <w:bookmarkStart w:id="21" w:name="in-the-documentation-it-says"/>
-      <w:bookmarkEnd w:id="21"/>
+      <w:bookmarkStart w:id="22" w:name="in-the-documentation-it-says"/>
+      <w:bookmarkEnd w:id="22"/>
       <w:r>
         <w:rPr>
           <w:sz w:val="18"/>
@@ -1996,8 +1997,8 @@
           <w:sz w:val="18"/>
         </w:rPr>
       </w:pPr>
-      <w:bookmarkStart w:id="22" w:name="pre-2009-prosper-generated-grades-with-t"/>
-      <w:bookmarkEnd w:id="22"/>
+      <w:bookmarkStart w:id="23" w:name="pre-2009-prosper-generated-grades-with-t"/>
+      <w:bookmarkEnd w:id="23"/>
       <w:r>
         <w:rPr>
           <w:sz w:val="18"/>
@@ -2012,8 +2013,8 @@
           <w:sz w:val="18"/>
         </w:rPr>
       </w:pPr>
-      <w:bookmarkStart w:id="23" w:name="post-2009-they-used-the-grade-prosperrat"/>
-      <w:bookmarkEnd w:id="23"/>
+      <w:bookmarkStart w:id="24" w:name="post-2009-they-used-the-grade-prosperrat"/>
+      <w:bookmarkEnd w:id="24"/>
       <w:r>
         <w:rPr>
           <w:sz w:val="18"/>
@@ -2028,8 +2029,8 @@
           <w:sz w:val="18"/>
         </w:rPr>
       </w:pPr>
-      <w:bookmarkStart w:id="24" w:name="here-we-are-creating-a-universal-grading"/>
-      <w:bookmarkEnd w:id="24"/>
+      <w:bookmarkStart w:id="25" w:name="here-we-are-creating-a-universal-grading"/>
+      <w:bookmarkEnd w:id="25"/>
       <w:r>
         <w:rPr>
           <w:sz w:val="18"/>
@@ -3007,8 +3008,8 @@
           <w:sz w:val="18"/>
         </w:rPr>
       </w:pPr>
-      <w:bookmarkStart w:id="25" w:name="we-can-see-we-have-many-categories-inclu"/>
-      <w:bookmarkEnd w:id="25"/>
+      <w:bookmarkStart w:id="26" w:name="we-can-see-we-have-many-categories-inclu"/>
+      <w:bookmarkEnd w:id="26"/>
       <w:r>
         <w:rPr>
           <w:sz w:val="18"/>
@@ -3023,8 +3024,8 @@
           <w:sz w:val="18"/>
         </w:rPr>
       </w:pPr>
-      <w:bookmarkStart w:id="26" w:name="we-could-simplify-this-an-better-define-"/>
-      <w:bookmarkEnd w:id="26"/>
+      <w:bookmarkStart w:id="27" w:name="we-could-simplify-this-an-better-define-"/>
+      <w:bookmarkEnd w:id="27"/>
       <w:r>
         <w:rPr>
           <w:sz w:val="18"/>
@@ -3196,8 +3197,8 @@
           <w:szCs w:val="20"/>
         </w:rPr>
       </w:pPr>
-      <w:bookmarkStart w:id="27" w:name="based-on-the-existing-categories-we-can-"/>
-      <w:bookmarkEnd w:id="27"/>
+      <w:bookmarkStart w:id="28" w:name="based-on-the-existing-categories-we-can-"/>
+      <w:bookmarkEnd w:id="28"/>
       <w:r>
         <w:rPr>
           <w:sz w:val="18"/>
@@ -3227,8 +3228,8 @@
           <w:sz w:val="18"/>
         </w:rPr>
       </w:pPr>
-      <w:bookmarkStart w:id="28" w:name="centered-around-being-complete-current-o"/>
-      <w:bookmarkEnd w:id="28"/>
+      <w:bookmarkStart w:id="29" w:name="centered-around-being-complete-current-o"/>
+      <w:bookmarkEnd w:id="29"/>
       <w:r>
         <w:rPr>
           <w:sz w:val="18"/>
@@ -3243,8 +3244,8 @@
           <w:sz w:val="18"/>
         </w:rPr>
       </w:pPr>
-      <w:bookmarkStart w:id="29" w:name="according-to-prospers-website"/>
-      <w:bookmarkEnd w:id="29"/>
+      <w:bookmarkStart w:id="30" w:name="according-to-prospers-website"/>
+      <w:bookmarkEnd w:id="30"/>
       <w:r>
         <w:rPr>
           <w:sz w:val="18"/>
@@ -3259,8 +3260,8 @@
           <w:sz w:val="18"/>
         </w:rPr>
       </w:pPr>
-      <w:bookmarkStart w:id="30" w:name="a-borrower-loan-is-charged-off-when-it-r"/>
-      <w:bookmarkEnd w:id="30"/>
+      <w:bookmarkStart w:id="31" w:name="a-borrower-loan-is-charged-off-when-it-r"/>
+      <w:bookmarkEnd w:id="31"/>
       <w:r>
         <w:rPr>
           <w:sz w:val="18"/>
@@ -3561,8 +3562,8 @@
           <w:sz w:val="18"/>
         </w:rPr>
       </w:pPr>
-      <w:bookmarkStart w:id="31" w:name="lets-check-to-see-where-we-should-catego"/>
-      <w:bookmarkEnd w:id="31"/>
+      <w:bookmarkStart w:id="32" w:name="lets-check-to-see-where-we-should-catego"/>
+      <w:bookmarkEnd w:id="32"/>
       <w:r>
         <w:rPr>
           <w:sz w:val="18"/>
@@ -3577,8 +3578,8 @@
           <w:sz w:val="18"/>
         </w:rPr>
       </w:pPr>
-      <w:bookmarkStart w:id="32" w:name="looking-at-their-funded"/>
-      <w:bookmarkEnd w:id="32"/>
+      <w:bookmarkStart w:id="33" w:name="looking-at-their-funded"/>
+      <w:bookmarkEnd w:id="33"/>
       <w:r>
         <w:rPr>
           <w:sz w:val="18"/>
@@ -3593,8 +3594,8 @@
           <w:sz w:val="18"/>
         </w:rPr>
       </w:pPr>
-      <w:bookmarkStart w:id="33" w:name="because-they-are-99.65-funded-well-categ"/>
-      <w:bookmarkEnd w:id="33"/>
+      <w:bookmarkStart w:id="34" w:name="because-they-are-99.65-funded-well-categ"/>
+      <w:bookmarkEnd w:id="34"/>
       <w:r>
         <w:rPr>
           <w:sz w:val="18"/>
@@ -3710,8 +3711,8 @@
           <w:szCs w:val="20"/>
         </w:rPr>
       </w:pPr>
-      <w:bookmarkStart w:id="34" w:name="summarizing-all-past-dues-as-one-categor"/>
-      <w:bookmarkEnd w:id="34"/>
+      <w:bookmarkStart w:id="35" w:name="summarizing-all-past-dues-as-one-categor"/>
+      <w:bookmarkEnd w:id="35"/>
       <w:r>
         <w:rPr>
           <w:sz w:val="18"/>
@@ -3741,8 +3742,8 @@
           <w:sz w:val="18"/>
         </w:rPr>
       </w:pPr>
-      <w:bookmarkStart w:id="35" w:name="summarizing-charged-off-defaulted-as-one"/>
-      <w:bookmarkEnd w:id="35"/>
+      <w:bookmarkStart w:id="36" w:name="summarizing-charged-off-defaulted-as-one"/>
+      <w:bookmarkEnd w:id="36"/>
       <w:r>
         <w:rPr>
           <w:sz w:val="18"/>
@@ -4732,8 +4733,8 @@
           <w:sz w:val="18"/>
         </w:rPr>
       </w:pPr>
-      <w:bookmarkStart w:id="36" w:name="this-is-the-distribution-of-completed-cu"/>
-      <w:bookmarkEnd w:id="36"/>
+      <w:bookmarkStart w:id="37" w:name="this-is-the-distribution-of-completed-cu"/>
+      <w:bookmarkEnd w:id="37"/>
       <w:r>
         <w:rPr>
           <w:sz w:val="18"/>
@@ -5036,8 +5037,8 @@
           <w:szCs w:val="20"/>
         </w:rPr>
       </w:pPr>
-      <w:bookmarkStart w:id="37" w:name="this-is-the-same-distribution-but-is-a-p"/>
-      <w:bookmarkEnd w:id="37"/>
+      <w:bookmarkStart w:id="38" w:name="this-is-the-same-distribution-but-is-a-p"/>
+      <w:bookmarkEnd w:id="38"/>
       <w:r>
         <w:rPr>
           <w:sz w:val="18"/>
@@ -5480,8 +5481,8 @@
           <w:szCs w:val="20"/>
         </w:rPr>
       </w:pPr>
-      <w:bookmarkStart w:id="38" w:name="interesting-to-see-that-it-does-look-lik"/>
-      <w:bookmarkEnd w:id="38"/>
+      <w:bookmarkStart w:id="39" w:name="interesting-to-see-that-it-does-look-lik"/>
+      <w:bookmarkEnd w:id="39"/>
       <w:r>
         <w:rPr>
           <w:sz w:val="18"/>
@@ -5511,8 +5512,8 @@
           <w:sz w:val="18"/>
         </w:rPr>
       </w:pPr>
-      <w:bookmarkStart w:id="39" w:name="even-though-their-credit-ratings-are-not"/>
-      <w:bookmarkEnd w:id="39"/>
+      <w:bookmarkStart w:id="40" w:name="even-though-their-credit-ratings-are-not"/>
+      <w:bookmarkEnd w:id="40"/>
       <w:r>
         <w:rPr>
           <w:sz w:val="18"/>
@@ -5837,8 +5838,8 @@
           <w:szCs w:val="32"/>
         </w:rPr>
       </w:pPr>
-      <w:bookmarkStart w:id="40" w:name="bivariate-analysis"/>
-      <w:bookmarkEnd w:id="40"/>
+      <w:bookmarkStart w:id="41" w:name="bivariate-analysis"/>
+      <w:bookmarkEnd w:id="41"/>
       <w:r>
         <w:rPr>
           <w:sz w:val="28"/>
@@ -5868,8 +5869,8 @@
           <w:sz w:val="18"/>
         </w:rPr>
       </w:pPr>
-      <w:bookmarkStart w:id="41" w:name="now-looking-at-the-interest-rate-among-t"/>
-      <w:bookmarkEnd w:id="41"/>
+      <w:bookmarkStart w:id="42" w:name="now-looking-at-the-interest-rate-among-t"/>
+      <w:bookmarkEnd w:id="42"/>
       <w:r>
         <w:rPr>
           <w:sz w:val="18"/>
@@ -5884,8 +5885,8 @@
           <w:sz w:val="18"/>
         </w:rPr>
       </w:pPr>
-      <w:bookmarkStart w:id="42" w:name="the-top-75-percentile-of-completed-loans"/>
-      <w:bookmarkEnd w:id="42"/>
+      <w:bookmarkStart w:id="43" w:name="the-top-75-percentile-of-completed-loans"/>
+      <w:bookmarkEnd w:id="43"/>
       <w:r>
         <w:rPr>
           <w:sz w:val="18"/>
@@ -5900,8 +5901,8 @@
           <w:sz w:val="18"/>
         </w:rPr>
       </w:pPr>
-      <w:bookmarkStart w:id="43" w:name="its-also-interesting-to-see-that-that-is"/>
-      <w:bookmarkEnd w:id="43"/>
+      <w:bookmarkStart w:id="44" w:name="its-also-interesting-to-see-that-that-is"/>
+      <w:bookmarkEnd w:id="44"/>
       <w:r>
         <w:rPr>
           <w:sz w:val="18"/>
@@ -5916,8 +5917,8 @@
           <w:sz w:val="18"/>
         </w:rPr>
       </w:pPr>
-      <w:bookmarkStart w:id="44" w:name="past-due-and-defaulted-loans-have-a-medi"/>
-      <w:bookmarkEnd w:id="44"/>
+      <w:bookmarkStart w:id="45" w:name="past-due-and-defaulted-loans-have-a-medi"/>
+      <w:bookmarkEnd w:id="45"/>
       <w:r>
         <w:rPr>
           <w:sz w:val="18"/>
@@ -5932,8 +5933,8 @@
           <w:sz w:val="18"/>
         </w:rPr>
       </w:pPr>
-      <w:bookmarkStart w:id="45" w:name="so-this-is-a-good-indicator-of-when-a-lo"/>
-      <w:bookmarkEnd w:id="45"/>
+      <w:bookmarkStart w:id="46" w:name="so-this-is-a-good-indicator-of-when-a-lo"/>
+      <w:bookmarkEnd w:id="46"/>
       <w:r>
         <w:rPr>
           <w:sz w:val="18"/>
@@ -5948,8 +5949,8 @@
           <w:sz w:val="18"/>
         </w:rPr>
       </w:pPr>
-      <w:bookmarkStart w:id="46" w:name="high-risk-for-clients."/>
-      <w:bookmarkEnd w:id="46"/>
+      <w:bookmarkStart w:id="47" w:name="high-risk-for-clients."/>
+      <w:bookmarkEnd w:id="47"/>
       <w:r>
         <w:rPr>
           <w:sz w:val="18"/>
@@ -6710,8 +6711,8 @@
           <w:szCs w:val="20"/>
         </w:rPr>
       </w:pPr>
-      <w:bookmarkStart w:id="47" w:name="this-shows-the-distribution-of-prosper-g"/>
-      <w:bookmarkEnd w:id="47"/>
+      <w:bookmarkStart w:id="48" w:name="this-shows-the-distribution-of-prosper-g"/>
+      <w:bookmarkEnd w:id="48"/>
       <w:r>
         <w:rPr>
           <w:sz w:val="18"/>
@@ -6741,8 +6742,8 @@
           <w:sz w:val="18"/>
         </w:rPr>
       </w:pPr>
-      <w:bookmarkStart w:id="48" w:name="we-can-see-that-24.2-is-the-median-rate-"/>
-      <w:bookmarkEnd w:id="48"/>
+      <w:bookmarkStart w:id="49" w:name="we-can-see-that-24.2-is-the-median-rate-"/>
+      <w:bookmarkEnd w:id="49"/>
       <w:r>
         <w:rPr>
           <w:sz w:val="18"/>
@@ -6757,8 +6758,8 @@
           <w:sz w:val="18"/>
         </w:rPr>
       </w:pPr>
-      <w:bookmarkStart w:id="49" w:name="interesting-that-this-is-close-to-the-me"/>
-      <w:bookmarkEnd w:id="49"/>
+      <w:bookmarkStart w:id="50" w:name="interesting-that-this-is-close-to-the-me"/>
+      <w:bookmarkEnd w:id="50"/>
       <w:r>
         <w:rPr>
           <w:sz w:val="18"/>
@@ -6773,8 +6774,8 @@
           <w:sz w:val="18"/>
         </w:rPr>
       </w:pPr>
-      <w:bookmarkStart w:id="50" w:name="is-the-median-for-defaulted-vs-24.19-for"/>
-      <w:bookmarkEnd w:id="50"/>
+      <w:bookmarkStart w:id="51" w:name="is-the-median-for-defaulted-vs-24.19-for"/>
+      <w:bookmarkEnd w:id="51"/>
       <w:r>
         <w:rPr>
           <w:sz w:val="18"/>
@@ -7889,8 +7890,8 @@
           <w:szCs w:val="20"/>
         </w:rPr>
       </w:pPr>
-      <w:bookmarkStart w:id="51" w:name="unemployed-borrowers-had-a-median-rate-o"/>
-      <w:bookmarkEnd w:id="51"/>
+      <w:bookmarkStart w:id="52" w:name="unemployed-borrowers-had-a-median-rate-o"/>
+      <w:bookmarkEnd w:id="52"/>
       <w:r>
         <w:rPr>
           <w:sz w:val="18"/>
@@ -8750,8 +8751,8 @@
           <w:sz w:val="18"/>
         </w:rPr>
       </w:pPr>
-      <w:bookmarkStart w:id="52" w:name="the-most-interesting-relationship-i-saw-"/>
-      <w:bookmarkEnd w:id="52"/>
+      <w:bookmarkStart w:id="53" w:name="the-most-interesting-relationship-i-saw-"/>
+      <w:bookmarkEnd w:id="53"/>
       <w:r>
         <w:rPr>
           <w:sz w:val="18"/>
@@ -8766,8 +8767,8 @@
           <w:sz w:val="18"/>
         </w:rPr>
       </w:pPr>
-      <w:bookmarkStart w:id="53" w:name="to-be-around-the-25-interest-rate-level-"/>
-      <w:bookmarkEnd w:id="53"/>
+      <w:bookmarkStart w:id="54" w:name="to-be-around-the-25-interest-rate-level-"/>
+      <w:bookmarkEnd w:id="54"/>
       <w:r>
         <w:rPr>
           <w:sz w:val="18"/>
@@ -8782,8 +8783,8 @@
           <w:sz w:val="18"/>
         </w:rPr>
       </w:pPr>
-      <w:bookmarkStart w:id="54" w:name="loans-and-around-the-median-for-d-grade-"/>
-      <w:bookmarkEnd w:id="54"/>
+      <w:bookmarkStart w:id="55" w:name="loans-and-around-the-median-for-d-grade-"/>
+      <w:bookmarkEnd w:id="55"/>
       <w:r>
         <w:rPr>
           <w:sz w:val="18"/>
@@ -8798,8 +8799,8 @@
           <w:sz w:val="18"/>
         </w:rPr>
       </w:pPr>
-      <w:bookmarkStart w:id="55" w:name="whatever-the-case-a-borrower-that-is-wil"/>
-      <w:bookmarkEnd w:id="55"/>
+      <w:bookmarkStart w:id="56" w:name="whatever-the-case-a-borrower-that-is-wil"/>
+      <w:bookmarkEnd w:id="56"/>
       <w:r>
         <w:rPr>
           <w:sz w:val="18"/>
@@ -8814,8 +8815,8 @@
           <w:sz w:val="18"/>
         </w:rPr>
       </w:pPr>
-      <w:bookmarkStart w:id="56" w:name="a-sign-of-financial-irresponsibility-tha"/>
-      <w:bookmarkEnd w:id="56"/>
+      <w:bookmarkStart w:id="57" w:name="a-sign-of-financial-irresponsibility-tha"/>
+      <w:bookmarkEnd w:id="57"/>
       <w:r>
         <w:rPr>
           <w:sz w:val="18"/>
@@ -8834,8 +8835,8 @@
           <w:szCs w:val="32"/>
         </w:rPr>
       </w:pPr>
-      <w:bookmarkStart w:id="57" w:name="multivariate-plots-section"/>
-      <w:bookmarkEnd w:id="57"/>
+      <w:bookmarkStart w:id="58" w:name="multivariate-plots-section"/>
+      <w:bookmarkEnd w:id="58"/>
       <w:r>
         <w:rPr>
           <w:sz w:val="28"/>
@@ -8865,8 +8866,8 @@
           <w:sz w:val="18"/>
         </w:rPr>
       </w:pPr>
-      <w:bookmarkStart w:id="58" w:name="when-examining-the-income-rates-of-emplo"/>
-      <w:bookmarkEnd w:id="58"/>
+      <w:bookmarkStart w:id="59" w:name="when-examining-the-income-rates-of-emplo"/>
+      <w:bookmarkEnd w:id="59"/>
       <w:r>
         <w:rPr>
           <w:sz w:val="18"/>
@@ -8881,8 +8882,8 @@
           <w:sz w:val="18"/>
         </w:rPr>
       </w:pPr>
-      <w:bookmarkStart w:id="59" w:name="we-can-see-that-a-good-floor-for-income-"/>
-      <w:bookmarkEnd w:id="59"/>
+      <w:bookmarkStart w:id="60" w:name="we-can-see-that-a-good-floor-for-income-"/>
+      <w:bookmarkEnd w:id="60"/>
       <w:r>
         <w:rPr>
           <w:sz w:val="18"/>
@@ -8897,8 +8898,8 @@
           <w:sz w:val="18"/>
         </w:rPr>
       </w:pPr>
-      <w:bookmarkStart w:id="60" w:name="this-is-the-median-income-for-defaulted-"/>
-      <w:bookmarkEnd w:id="60"/>
+      <w:bookmarkStart w:id="61" w:name="this-is-the-median-income-for-defaulted-"/>
+      <w:bookmarkEnd w:id="61"/>
       <w:r>
         <w:rPr>
           <w:sz w:val="18"/>
@@ -8913,8 +8914,8 @@
           <w:sz w:val="18"/>
         </w:rPr>
       </w:pPr>
-      <w:bookmarkStart w:id="61" w:name="it-is-also-the-bottom-25-of-most-almost-"/>
-      <w:bookmarkEnd w:id="61"/>
+      <w:bookmarkStart w:id="62" w:name="it-is-also-the-bottom-25-of-most-almost-"/>
+      <w:bookmarkEnd w:id="62"/>
       <w:r>
         <w:rPr>
           <w:sz w:val="18"/>
@@ -10220,8 +10221,8 @@
           <w:sz w:val="18"/>
         </w:rPr>
       </w:pPr>
-      <w:bookmarkStart w:id="62" w:name="it-looks-like-the-prosper-grades-also-sh"/>
-      <w:bookmarkEnd w:id="62"/>
+      <w:bookmarkStart w:id="63" w:name="it-looks-like-the-prosper-grades-also-sh"/>
+      <w:bookmarkEnd w:id="63"/>
       <w:r>
         <w:rPr>
           <w:sz w:val="18"/>
@@ -10236,8 +10237,8 @@
           <w:sz w:val="18"/>
         </w:rPr>
       </w:pPr>
-      <w:bookmarkStart w:id="63" w:name="just-because-the-above-graph-resembles-a"/>
-      <w:bookmarkEnd w:id="63"/>
+      <w:bookmarkStart w:id="64" w:name="just-because-the-above-graph-resembles-a"/>
+      <w:bookmarkEnd w:id="64"/>
       <w:r>
         <w:rPr>
           <w:sz w:val="18"/>
@@ -10252,8 +10253,8 @@
           <w:sz w:val="18"/>
         </w:rPr>
       </w:pPr>
-      <w:bookmarkStart w:id="64" w:name="that-it-is-a-normal-distribtion-credit-s"/>
-      <w:bookmarkEnd w:id="64"/>
+      <w:bookmarkStart w:id="65" w:name="that-it-is-a-normal-distribtion-credit-s"/>
+      <w:bookmarkEnd w:id="65"/>
       <w:r>
         <w:rPr>
           <w:sz w:val="18"/>
@@ -10268,8 +10269,8 @@
           <w:sz w:val="18"/>
         </w:rPr>
       </w:pPr>
-      <w:bookmarkStart w:id="65" w:name="we-will-explore-this-in-the-bivariate-pl"/>
-      <w:bookmarkEnd w:id="65"/>
+      <w:bookmarkStart w:id="66" w:name="we-will-explore-this-in-the-bivariate-pl"/>
+      <w:bookmarkEnd w:id="66"/>
       <w:r>
         <w:rPr>
           <w:sz w:val="18"/>
@@ -11015,8 +11016,8 @@
           <w:szCs w:val="20"/>
         </w:rPr>
       </w:pPr>
-      <w:bookmarkStart w:id="66" w:name="i-am-looking-at-the-data-before-2009-and"/>
-      <w:bookmarkEnd w:id="66"/>
+      <w:bookmarkStart w:id="67" w:name="i-am-looking-at-the-data-before-2009-and"/>
+      <w:bookmarkEnd w:id="67"/>
       <w:r>
         <w:rPr>
           <w:sz w:val="18"/>
@@ -11046,8 +11047,8 @@
           <w:sz w:val="18"/>
         </w:rPr>
       </w:pPr>
-      <w:bookmarkStart w:id="67" w:name="prosper-went-through-some-changes-becaus"/>
-      <w:bookmarkEnd w:id="67"/>
+      <w:bookmarkStart w:id="68" w:name="prosper-went-through-some-changes-becaus"/>
+      <w:bookmarkEnd w:id="68"/>
       <w:r>
         <w:rPr>
           <w:sz w:val="18"/>
@@ -11062,8 +11063,8 @@
           <w:sz w:val="18"/>
         </w:rPr>
       </w:pPr>
-      <w:bookmarkStart w:id="68" w:name="see-how-they-changed-their-lending-crite"/>
-      <w:bookmarkEnd w:id="68"/>
+      <w:bookmarkStart w:id="69" w:name="see-how-they-changed-their-lending-crite"/>
+      <w:bookmarkEnd w:id="69"/>
       <w:r>
         <w:rPr>
           <w:sz w:val="18"/>
@@ -12761,8 +12762,8 @@
           <w:sz w:val="18"/>
         </w:rPr>
       </w:pPr>
-      <w:bookmarkStart w:id="69" w:name="we-can-see-that-it-looked-like-a-fairly-"/>
-      <w:bookmarkEnd w:id="69"/>
+      <w:bookmarkStart w:id="70" w:name="we-can-see-that-it-looked-like-a-fairly-"/>
+      <w:bookmarkEnd w:id="70"/>
       <w:r>
         <w:rPr>
           <w:sz w:val="18"/>
@@ -12777,8 +12778,8 @@
           <w:sz w:val="18"/>
         </w:rPr>
       </w:pPr>
-      <w:bookmarkStart w:id="70" w:name="after-2009-the-cut-down-on-loans-under-6"/>
-      <w:bookmarkEnd w:id="70"/>
+      <w:bookmarkStart w:id="71" w:name="after-2009-the-cut-down-on-loans-under-6"/>
+      <w:bookmarkEnd w:id="71"/>
       <w:r>
         <w:rPr>
           <w:sz w:val="18"/>
@@ -12793,8 +12794,8 @@
           <w:sz w:val="18"/>
         </w:rPr>
       </w:pPr>
-      <w:bookmarkStart w:id="71" w:name="their-average-credit-score-also-increase"/>
-      <w:bookmarkEnd w:id="71"/>
+      <w:bookmarkStart w:id="72" w:name="their-average-credit-score-also-increase"/>
+      <w:bookmarkEnd w:id="72"/>
       <w:r>
         <w:rPr>
           <w:sz w:val="18"/>
@@ -13009,8 +13010,8 @@
           <w:sz w:val="18"/>
         </w:rPr>
       </w:pPr>
-      <w:bookmarkStart w:id="72" w:name="because-debt-consolidation-is-the-most-p"/>
-      <w:bookmarkEnd w:id="72"/>
+      <w:bookmarkStart w:id="73" w:name="because-debt-consolidation-is-the-most-p"/>
+      <w:bookmarkEnd w:id="73"/>
       <w:r>
         <w:rPr>
           <w:sz w:val="18"/>
@@ -13025,8 +13026,8 @@
           <w:sz w:val="18"/>
         </w:rPr>
       </w:pPr>
-      <w:bookmarkStart w:id="73" w:name="exploring-this-category-more-and-seeing-"/>
-      <w:bookmarkEnd w:id="73"/>
+      <w:bookmarkStart w:id="74" w:name="exploring-this-category-more-and-seeing-"/>
+      <w:bookmarkEnd w:id="74"/>
       <w:r>
         <w:rPr>
           <w:sz w:val="18"/>
@@ -13041,8 +13042,8 @@
           <w:sz w:val="18"/>
         </w:rPr>
       </w:pPr>
-      <w:bookmarkStart w:id="74" w:name="below-we-can-see-the-debt-to-income-of-c"/>
-      <w:bookmarkEnd w:id="74"/>
+      <w:bookmarkStart w:id="75" w:name="below-we-can-see-the-debt-to-income-of-c"/>
+      <w:bookmarkEnd w:id="75"/>
       <w:r>
         <w:rPr>
           <w:sz w:val="18"/>
@@ -13057,8 +13058,8 @@
           <w:sz w:val="18"/>
         </w:rPr>
       </w:pPr>
-      <w:bookmarkStart w:id="75" w:name="defaulted-loans-have-24-higher-mean-debt"/>
-      <w:bookmarkEnd w:id="75"/>
+      <w:bookmarkStart w:id="76" w:name="defaulted-loans-have-24-higher-mean-debt"/>
+      <w:bookmarkEnd w:id="76"/>
       <w:r>
         <w:rPr>
           <w:sz w:val="18"/>
@@ -14816,8 +14817,8 @@
           <w:szCs w:val="20"/>
         </w:rPr>
       </w:pPr>
-      <w:bookmarkStart w:id="76" w:name="looking-at-the-bank-card-utilizatin-rate"/>
-      <w:bookmarkEnd w:id="76"/>
+      <w:bookmarkStart w:id="77" w:name="looking-at-the-bank-card-utilizatin-rate"/>
+      <w:bookmarkEnd w:id="77"/>
       <w:r>
         <w:rPr>
           <w:sz w:val="18"/>
@@ -14847,8 +14848,8 @@
           <w:sz w:val="18"/>
         </w:rPr>
       </w:pPr>
-      <w:bookmarkStart w:id="77" w:name="we-can-see-that-unsuccessful-loans-had-2"/>
-      <w:bookmarkEnd w:id="77"/>
+      <w:bookmarkStart w:id="78" w:name="we-can-see-that-unsuccessful-loans-had-2"/>
+      <w:bookmarkEnd w:id="78"/>
       <w:r>
         <w:rPr>
           <w:sz w:val="18"/>
@@ -14863,8 +14864,8 @@
           <w:sz w:val="18"/>
         </w:rPr>
       </w:pPr>
-      <w:bookmarkStart w:id="78" w:name="vs-61"/>
-      <w:bookmarkEnd w:id="78"/>
+      <w:bookmarkStart w:id="79" w:name="vs-61"/>
+      <w:bookmarkEnd w:id="79"/>
       <w:r>
         <w:rPr>
           <w:sz w:val="18"/>
@@ -16535,8 +16536,8 @@
           <w:szCs w:val="20"/>
         </w:rPr>
       </w:pPr>
-      <w:bookmarkStart w:id="79" w:name="the-loan-quarter-is-formatted-so-that-th"/>
-      <w:bookmarkEnd w:id="79"/>
+      <w:bookmarkStart w:id="80" w:name="the-loan-quarter-is-formatted-so-that-th"/>
+      <w:bookmarkEnd w:id="80"/>
       <w:r>
         <w:rPr>
           <w:sz w:val="18"/>
@@ -16566,8 +16567,8 @@
           <w:sz w:val="18"/>
         </w:rPr>
       </w:pPr>
-      <w:bookmarkStart w:id="80" w:name="thus-below-we-are-transforming-it-so-the"/>
-      <w:bookmarkEnd w:id="80"/>
+      <w:bookmarkStart w:id="81" w:name="thus-below-we-are-transforming-it-so-the"/>
+      <w:bookmarkEnd w:id="81"/>
       <w:r>
         <w:rPr>
           <w:sz w:val="18"/>
@@ -16743,8 +16744,8 @@
           <w:sz w:val="18"/>
         </w:rPr>
       </w:pPr>
-      <w:bookmarkStart w:id="81" w:name="i-visualized-the-loan-payments-by-quarte"/>
-      <w:bookmarkEnd w:id="81"/>
+      <w:bookmarkStart w:id="82" w:name="i-visualized-the-loan-payments-by-quarte"/>
+      <w:bookmarkEnd w:id="82"/>
       <w:r>
         <w:rPr>
           <w:sz w:val="18"/>
@@ -16759,8 +16760,8 @@
           <w:sz w:val="18"/>
         </w:rPr>
       </w:pPr>
-      <w:bookmarkStart w:id="82" w:name="cash-flows-are-coming-from-on-a-rolling-"/>
-      <w:bookmarkEnd w:id="82"/>
+      <w:bookmarkStart w:id="83" w:name="cash-flows-are-coming-from-on-a-rolling-"/>
+      <w:bookmarkEnd w:id="83"/>
       <w:r>
         <w:rPr>
           <w:sz w:val="18"/>
@@ -16775,8 +16776,8 @@
           <w:sz w:val="18"/>
         </w:rPr>
       </w:pPr>
-      <w:bookmarkStart w:id="83" w:name="that-c-grade-loans-have-grown-more-popul"/>
-      <w:bookmarkEnd w:id="83"/>
+      <w:bookmarkStart w:id="84" w:name="that-c-grade-loans-have-grown-more-popul"/>
+      <w:bookmarkEnd w:id="84"/>
       <w:r>
         <w:rPr>
           <w:sz w:val="18"/>
@@ -16791,8 +16792,8 @@
           <w:sz w:val="18"/>
         </w:rPr>
       </w:pPr>
-      <w:bookmarkStart w:id="84" w:name="while-b-and-a-loans-have-remained-consis"/>
-      <w:bookmarkEnd w:id="84"/>
+      <w:bookmarkStart w:id="85" w:name="while-b-and-a-loans-have-remained-consis"/>
+      <w:bookmarkEnd w:id="85"/>
       <w:r>
         <w:rPr>
           <w:sz w:val="18"/>
@@ -16807,8 +16808,8 @@
           <w:sz w:val="18"/>
         </w:rPr>
       </w:pPr>
-      <w:bookmarkStart w:id="85" w:name="flows-droppedd-after-2009-perhaps-becaus"/>
-      <w:bookmarkEnd w:id="85"/>
+      <w:bookmarkStart w:id="86" w:name="flows-droppedd-after-2009-perhaps-becaus"/>
+      <w:bookmarkEnd w:id="86"/>
       <w:r>
         <w:rPr>
           <w:sz w:val="18"/>
@@ -16823,8 +16824,8 @@
           <w:sz w:val="18"/>
         </w:rPr>
       </w:pPr>
-      <w:bookmarkStart w:id="86" w:name="good-borrowers-have-refinanced-or-found-"/>
-      <w:bookmarkEnd w:id="86"/>
+      <w:bookmarkStart w:id="87" w:name="good-borrowers-have-refinanced-or-found-"/>
+      <w:bookmarkEnd w:id="87"/>
       <w:r>
         <w:rPr>
           <w:sz w:val="18"/>
@@ -17223,8 +17224,8 @@
           <w:szCs w:val="20"/>
         </w:rPr>
       </w:pPr>
-      <w:bookmarkStart w:id="87" w:name="below-we-can-see-the-loan-amounts-in-mil"/>
-      <w:bookmarkEnd w:id="87"/>
+      <w:bookmarkStart w:id="88" w:name="below-we-can-see-the-loan-amounts-in-mil"/>
+      <w:bookmarkEnd w:id="88"/>
       <w:r>
         <w:rPr>
           <w:sz w:val="18"/>
@@ -17254,8 +17255,8 @@
           <w:sz w:val="18"/>
         </w:rPr>
       </w:pPr>
-      <w:bookmarkStart w:id="88" w:name="the-quality-of-the-loans-originated-as-w"/>
-      <w:bookmarkEnd w:id="88"/>
+      <w:bookmarkStart w:id="89" w:name="the-quality-of-the-loans-originated-as-w"/>
+      <w:bookmarkEnd w:id="89"/>
       <w:r>
         <w:rPr>
           <w:sz w:val="18"/>
@@ -17270,8 +17271,8 @@
           <w:sz w:val="18"/>
         </w:rPr>
       </w:pPr>
-      <w:bookmarkStart w:id="89" w:name="we-see-that-a-b-c-loans-all-grew-in-term"/>
-      <w:bookmarkEnd w:id="89"/>
+      <w:bookmarkStart w:id="90" w:name="we-see-that-a-b-c-loans-all-grew-in-term"/>
+      <w:bookmarkEnd w:id="90"/>
       <w:r>
         <w:rPr>
           <w:sz w:val="18"/>
@@ -17656,8 +17657,8 @@
           <w:szCs w:val="20"/>
         </w:rPr>
       </w:pPr>
-      <w:bookmarkStart w:id="90" w:name="now-we-can-look-at-each-loan-category-an"/>
-      <w:bookmarkEnd w:id="90"/>
+      <w:bookmarkStart w:id="91" w:name="now-we-can-look-at-each-loan-category-an"/>
+      <w:bookmarkEnd w:id="91"/>
       <w:r>
         <w:rPr>
           <w:sz w:val="18"/>
@@ -17687,8 +17688,8 @@
           <w:sz w:val="18"/>
         </w:rPr>
       </w:pPr>
-      <w:bookmarkStart w:id="91" w:name="we-see-the-distribution-in-millions-of-h"/>
-      <w:bookmarkEnd w:id="91"/>
+      <w:bookmarkStart w:id="92" w:name="we-see-the-distribution-in-millions-of-h"/>
+      <w:bookmarkEnd w:id="92"/>
       <w:r>
         <w:rPr>
           <w:sz w:val="18"/>
@@ -18080,8 +18081,8 @@
           <w:szCs w:val="20"/>
         </w:rPr>
       </w:pPr>
-      <w:bookmarkStart w:id="92" w:name="below-we-can-see-what-percentage-of-each"/>
-      <w:bookmarkEnd w:id="92"/>
+      <w:bookmarkStart w:id="93" w:name="below-we-can-see-what-percentage-of-each"/>
+      <w:bookmarkEnd w:id="93"/>
       <w:r>
         <w:rPr>
           <w:sz w:val="18"/>
@@ -18111,8 +18112,8 @@
           <w:sz w:val="18"/>
         </w:rPr>
       </w:pPr>
-      <w:bookmarkStart w:id="93" w:name="it-looks-like-the-largest-incremental-pe"/>
-      <w:bookmarkEnd w:id="93"/>
+      <w:bookmarkStart w:id="94" w:name="it-looks-like-the-largest-incremental-pe"/>
+      <w:bookmarkEnd w:id="94"/>
       <w:r>
         <w:rPr>
           <w:sz w:val="18"/>
@@ -18127,8 +18128,8 @@
           <w:sz w:val="18"/>
         </w:rPr>
       </w:pPr>
-      <w:bookmarkStart w:id="94" w:name="this-combined-with-our-earlier-analysis-"/>
-      <w:bookmarkEnd w:id="94"/>
+      <w:bookmarkStart w:id="95" w:name="this-combined-with-our-earlier-analysis-"/>
+      <w:bookmarkEnd w:id="95"/>
       <w:r>
         <w:rPr>
           <w:sz w:val="18"/>
@@ -18143,8 +18144,8 @@
           <w:sz w:val="18"/>
         </w:rPr>
       </w:pPr>
-      <w:bookmarkStart w:id="95" w:name="a-median-interest-rate-similar-to-the-de"/>
-      <w:bookmarkEnd w:id="95"/>
+      <w:bookmarkStart w:id="96" w:name="a-median-interest-rate-similar-to-the-de"/>
+      <w:bookmarkEnd w:id="96"/>
       <w:r>
         <w:rPr>
           <w:sz w:val="18"/>
@@ -18159,8 +18160,8 @@
           <w:sz w:val="18"/>
         </w:rPr>
       </w:pPr>
-      <w:bookmarkStart w:id="96" w:name="probably-the-lowest-category-of-loan-tha"/>
-      <w:bookmarkEnd w:id="96"/>
+      <w:bookmarkStart w:id="97" w:name="probably-the-lowest-category-of-loan-tha"/>
+      <w:bookmarkEnd w:id="97"/>
       <w:r>
         <w:rPr>
           <w:sz w:val="18"/>
@@ -18777,8 +18778,8 @@
           <w:szCs w:val="20"/>
         </w:rPr>
       </w:pPr>
-      <w:bookmarkStart w:id="97" w:name="below-we-see-the-different-occupations-o"/>
-      <w:bookmarkEnd w:id="97"/>
+      <w:bookmarkStart w:id="98" w:name="below-we-see-the-different-occupations-o"/>
+      <w:bookmarkEnd w:id="98"/>
       <w:r>
         <w:rPr>
           <w:sz w:val="18"/>
@@ -18808,8 +18809,8 @@
           <w:sz w:val="18"/>
         </w:rPr>
       </w:pPr>
-      <w:bookmarkStart w:id="98" w:name="of-those-loans-are-in-good-or-bad-standi"/>
-      <w:bookmarkEnd w:id="98"/>
+      <w:bookmarkStart w:id="99" w:name="of-those-loans-are-in-good-or-bad-standi"/>
+      <w:bookmarkEnd w:id="99"/>
       <w:r>
         <w:rPr>
           <w:sz w:val="18"/>
@@ -18824,8 +18825,8 @@
           <w:sz w:val="18"/>
         </w:rPr>
       </w:pPr>
-      <w:bookmarkStart w:id="99" w:name="students-at-technical-schools-have-the-w"/>
-      <w:bookmarkEnd w:id="99"/>
+      <w:bookmarkStart w:id="100" w:name="students-at-technical-schools-have-the-w"/>
+      <w:bookmarkEnd w:id="100"/>
       <w:r>
         <w:rPr>
           <w:sz w:val="18"/>
@@ -18840,8 +18841,8 @@
           <w:sz w:val="18"/>
         </w:rPr>
       </w:pPr>
-      <w:bookmarkStart w:id="100" w:name="judges-psycholigst-and-dentists-have-the"/>
-      <w:bookmarkEnd w:id="100"/>
+      <w:bookmarkStart w:id="101" w:name="judges-psycholigst-and-dentists-have-the"/>
+      <w:bookmarkEnd w:id="101"/>
       <w:r>
         <w:rPr>
           <w:sz w:val="18"/>
@@ -18856,8 +18857,8 @@
           <w:sz w:val="18"/>
         </w:rPr>
       </w:pPr>
-      <w:bookmarkStart w:id="101" w:name="further-analysis-could-be-done-with-stud"/>
-      <w:bookmarkEnd w:id="101"/>
+      <w:bookmarkStart w:id="102" w:name="further-analysis-could-be-done-with-stud"/>
+      <w:bookmarkEnd w:id="102"/>
       <w:r>
         <w:rPr>
           <w:sz w:val="18"/>
@@ -18872,8 +18873,8 @@
           <w:sz w:val="18"/>
         </w:rPr>
       </w:pPr>
-      <w:bookmarkStart w:id="102" w:name="schools-they-attend-graduation-rates-gra"/>
-      <w:bookmarkEnd w:id="102"/>
+      <w:bookmarkStart w:id="103" w:name="schools-they-attend-graduation-rates-gra"/>
+      <w:bookmarkEnd w:id="103"/>
       <w:r>
         <w:rPr>
           <w:sz w:val="18"/>
@@ -19490,8 +19491,8 @@
           <w:szCs w:val="20"/>
         </w:rPr>
       </w:pPr>
-      <w:bookmarkStart w:id="103" w:name="now-you-can-see-the-loan-based-on-loan-r"/>
-      <w:bookmarkEnd w:id="103"/>
+      <w:bookmarkStart w:id="104" w:name="now-you-can-see-the-loan-based-on-loan-r"/>
+      <w:bookmarkEnd w:id="104"/>
       <w:r>
         <w:rPr>
           <w:sz w:val="18"/>
@@ -19521,8 +19522,8 @@
           <w:sz w:val="18"/>
         </w:rPr>
       </w:pPr>
-      <w:bookmarkStart w:id="104" w:name="na-and-personal-loans-are-the-worst-perf"/>
-      <w:bookmarkEnd w:id="104"/>
+      <w:bookmarkStart w:id="105" w:name="na-and-personal-loans-are-the-worst-perf"/>
+      <w:bookmarkEnd w:id="105"/>
       <w:r>
         <w:rPr>
           <w:sz w:val="18"/>
@@ -19537,8 +19538,8 @@
           <w:sz w:val="18"/>
         </w:rPr>
       </w:pPr>
-      <w:bookmarkStart w:id="105" w:name="continue-to-perform-badly-and-have-high-"/>
-      <w:bookmarkEnd w:id="105"/>
+      <w:bookmarkStart w:id="106" w:name="continue-to-perform-badly-and-have-high-"/>
+      <w:bookmarkEnd w:id="106"/>
       <w:r>
         <w:rPr>
           <w:sz w:val="18"/>
@@ -19553,8 +19554,8 @@
           <w:sz w:val="18"/>
         </w:rPr>
       </w:pPr>
-      <w:bookmarkStart w:id="106" w:name="rv-loans-perform-much-better-than-all-ot"/>
-      <w:bookmarkEnd w:id="106"/>
+      <w:bookmarkStart w:id="107" w:name="rv-loans-perform-much-better-than-all-ot"/>
+      <w:bookmarkEnd w:id="107"/>
       <w:r>
         <w:rPr>
           <w:sz w:val="18"/>
@@ -19569,8 +19570,8 @@
           <w:sz w:val="18"/>
         </w:rPr>
       </w:pPr>
-      <w:bookmarkStart w:id="107" w:name="rv-customers-are-usually-retired-and-old"/>
-      <w:bookmarkEnd w:id="107"/>
+      <w:bookmarkStart w:id="108" w:name="rv-customers-are-usually-retired-and-old"/>
+      <w:bookmarkEnd w:id="108"/>
       <w:r>
         <w:rPr>
           <w:sz w:val="18"/>
@@ -19585,8 +19586,8 @@
           <w:sz w:val="18"/>
         </w:rPr>
       </w:pPr>
-      <w:bookmarkStart w:id="108" w:name="luxury-purchase-longer-term."/>
-      <w:bookmarkEnd w:id="108"/>
+      <w:bookmarkStart w:id="109" w:name="luxury-purchase-longer-term."/>
+      <w:bookmarkEnd w:id="109"/>
       <w:r>
         <w:rPr>
           <w:sz w:val="18"/>
@@ -20205,8 +20206,8 @@
           <w:szCs w:val="32"/>
         </w:rPr>
       </w:pPr>
-      <w:bookmarkStart w:id="109" w:name="final-plots-and-summary"/>
-      <w:bookmarkEnd w:id="109"/>
+      <w:bookmarkStart w:id="110" w:name="final-plots-and-summary"/>
+      <w:bookmarkEnd w:id="110"/>
       <w:r>
         <w:rPr>
           <w:sz w:val="28"/>
@@ -20236,8 +20237,8 @@
           <w:sz w:val="18"/>
         </w:rPr>
       </w:pPr>
-      <w:bookmarkStart w:id="110" w:name="first-i-think-its-important-to-see-prosp"/>
-      <w:bookmarkEnd w:id="110"/>
+      <w:bookmarkStart w:id="111" w:name="first-i-think-its-important-to-see-prosp"/>
+      <w:bookmarkEnd w:id="111"/>
       <w:r>
         <w:rPr>
           <w:sz w:val="18"/>
@@ -20252,8 +20253,8 @@
           <w:sz w:val="18"/>
         </w:rPr>
       </w:pPr>
-      <w:bookmarkStart w:id="111" w:name="this-plot-shows-both-the-pre-credit-cris"/>
-      <w:bookmarkEnd w:id="111"/>
+      <w:bookmarkStart w:id="112" w:name="this-plot-shows-both-the-pre-credit-cris"/>
+      <w:bookmarkEnd w:id="112"/>
       <w:r>
         <w:rPr>
           <w:sz w:val="18"/>
@@ -20268,8 +20269,8 @@
           <w:sz w:val="18"/>
         </w:rPr>
       </w:pPr>
-      <w:bookmarkStart w:id="112" w:name="its-good-to-see-how-prosper-adjusted-the"/>
-      <w:bookmarkEnd w:id="112"/>
+      <w:bookmarkStart w:id="113" w:name="its-good-to-see-how-prosper-adjusted-the"/>
+      <w:bookmarkEnd w:id="113"/>
       <w:r>
         <w:rPr>
           <w:sz w:val="18"/>
@@ -20284,8 +20285,8 @@
           <w:sz w:val="18"/>
         </w:rPr>
       </w:pPr>
-      <w:bookmarkStart w:id="113" w:name="prospers-adjustments-show-us-that-they-i"/>
-      <w:bookmarkEnd w:id="113"/>
+      <w:bookmarkStart w:id="114" w:name="prospers-adjustments-show-us-that-they-i"/>
+      <w:bookmarkEnd w:id="114"/>
       <w:r>
         <w:rPr>
           <w:sz w:val="18"/>
@@ -20300,8 +20301,8 @@
           <w:sz w:val="18"/>
         </w:rPr>
       </w:pPr>
-      <w:bookmarkStart w:id="114" w:name="all-different-credit-categories-to-gain-"/>
-      <w:bookmarkEnd w:id="114"/>
+      <w:bookmarkStart w:id="115" w:name="all-different-credit-categories-to-gain-"/>
+      <w:bookmarkEnd w:id="115"/>
       <w:r>
         <w:rPr>
           <w:sz w:val="18"/>
@@ -20316,8 +20317,8 @@
           <w:sz w:val="18"/>
         </w:rPr>
       </w:pPr>
-      <w:bookmarkStart w:id="115" w:name="they-really-tightened-their-lending-poli"/>
-      <w:bookmarkEnd w:id="115"/>
+      <w:bookmarkStart w:id="116" w:name="they-really-tightened-their-lending-poli"/>
+      <w:bookmarkEnd w:id="116"/>
       <w:r>
         <w:rPr>
           <w:sz w:val="18"/>
@@ -20382,8 +20383,8 @@
           <w:szCs w:val="20"/>
         </w:rPr>
       </w:pPr>
-      <w:bookmarkStart w:id="116" w:name="this-chart-shows-how-much-in-loans-prosp"/>
-      <w:bookmarkEnd w:id="116"/>
+      <w:bookmarkStart w:id="117" w:name="this-chart-shows-how-much-in-loans-prosp"/>
+      <w:bookmarkEnd w:id="117"/>
       <w:r>
         <w:rPr>
           <w:sz w:val="18"/>
@@ -20413,8 +20414,8 @@
           <w:sz w:val="18"/>
         </w:rPr>
       </w:pPr>
-      <w:bookmarkStart w:id="117" w:name="its-good-to-see-that-they-figured-out-wh"/>
-      <w:bookmarkEnd w:id="117"/>
+      <w:bookmarkStart w:id="118" w:name="its-good-to-see-that-they-figured-out-wh"/>
+      <w:bookmarkEnd w:id="118"/>
       <w:r>
         <w:rPr>
           <w:sz w:val="18"/>
@@ -20429,8 +20430,8 @@
           <w:sz w:val="18"/>
         </w:rPr>
       </w:pPr>
-      <w:bookmarkStart w:id="118" w:name="then-after-2010-they-ramped-up-their-loa"/>
-      <w:bookmarkEnd w:id="118"/>
+      <w:bookmarkStart w:id="119" w:name="then-after-2010-they-ramped-up-their-loa"/>
+      <w:bookmarkEnd w:id="119"/>
       <w:r>
         <w:rPr>
           <w:sz w:val="18"/>
@@ -20445,8 +20446,8 @@
           <w:sz w:val="18"/>
         </w:rPr>
       </w:pPr>
-      <w:bookmarkStart w:id="119" w:name="grew-the-most-this-is-consistent-with-ou"/>
-      <w:bookmarkEnd w:id="119"/>
+      <w:bookmarkStart w:id="120" w:name="grew-the-most-this-is-consistent-with-ou"/>
+      <w:bookmarkEnd w:id="120"/>
       <w:r>
         <w:rPr>
           <w:sz w:val="18"/>
@@ -20461,8 +20462,8 @@
           <w:sz w:val="18"/>
         </w:rPr>
       </w:pPr>
-      <w:bookmarkStart w:id="120" w:name="lowest-grade-of-loan-that-does-not-have-"/>
-      <w:bookmarkEnd w:id="120"/>
+      <w:bookmarkStart w:id="121" w:name="lowest-grade-of-loan-that-does-not-have-"/>
+      <w:bookmarkEnd w:id="121"/>
       <w:r>
         <w:rPr>
           <w:sz w:val="18"/>
@@ -20527,8 +20528,8 @@
           <w:szCs w:val="20"/>
         </w:rPr>
       </w:pPr>
-      <w:bookmarkStart w:id="121" w:name="finally-here-we-can-see-the-performance-"/>
-      <w:bookmarkEnd w:id="121"/>
+      <w:bookmarkStart w:id="122" w:name="finally-here-we-can-see-the-performance-"/>
+      <w:bookmarkEnd w:id="122"/>
       <w:r>
         <w:rPr>
           <w:sz w:val="18"/>
@@ -20558,8 +20559,8 @@
           <w:sz w:val="18"/>
         </w:rPr>
       </w:pPr>
-      <w:bookmarkStart w:id="122" w:name="its-interesting-to-see-different-categor"/>
-      <w:bookmarkEnd w:id="122"/>
+      <w:bookmarkStart w:id="123" w:name="its-interesting-to-see-different-categor"/>
+      <w:bookmarkEnd w:id="123"/>
       <w:r>
         <w:rPr>
           <w:sz w:val="18"/>
@@ -20574,8 +20575,8 @@
           <w:sz w:val="18"/>
         </w:rPr>
       </w:pPr>
-      <w:bookmarkStart w:id="123" w:name="na-and-personal-loans-perform-the-worst-"/>
-      <w:bookmarkEnd w:id="123"/>
+      <w:bookmarkStart w:id="124" w:name="na-and-personal-loans-perform-the-worst-"/>
+      <w:bookmarkEnd w:id="124"/>
       <w:r>
         <w:rPr>
           <w:sz w:val="18"/>
@@ -20590,8 +20591,8 @@
           <w:sz w:val="18"/>
         </w:rPr>
       </w:pPr>
-      <w:bookmarkStart w:id="124" w:name="loan-is-not-specified-and-because-borrow"/>
-      <w:bookmarkEnd w:id="124"/>
+      <w:bookmarkStart w:id="125" w:name="loan-is-not-specified-and-because-borrow"/>
+      <w:bookmarkEnd w:id="125"/>
       <w:r>
         <w:rPr>
           <w:sz w:val="18"/>
@@ -20606,8 +20607,8 @@
           <w:sz w:val="18"/>
         </w:rPr>
       </w:pPr>
-      <w:bookmarkStart w:id="125" w:name="reason-for-the-loan."/>
-      <w:bookmarkEnd w:id="125"/>
+      <w:bookmarkStart w:id="126" w:name="reason-for-the-loan."/>
+      <w:bookmarkEnd w:id="126"/>
       <w:r>
         <w:rPr>
           <w:sz w:val="18"/>
@@ -20627,8 +20628,8 @@
           <w:sz w:val="18"/>
         </w:rPr>
       </w:pPr>
-      <w:bookmarkStart w:id="126" w:name="luxury-items-like-rv-motorcycle-and-boat"/>
-      <w:bookmarkEnd w:id="126"/>
+      <w:bookmarkStart w:id="127" w:name="luxury-items-like-rv-motorcycle-and-boat"/>
+      <w:bookmarkEnd w:id="127"/>
       <w:r>
         <w:rPr>
           <w:sz w:val="18"/>
@@ -20643,8 +20644,8 @@
           <w:sz w:val="18"/>
         </w:rPr>
       </w:pPr>
-      <w:bookmarkStart w:id="127" w:name="would-not-buy-these-items-unless-they-co"/>
-      <w:bookmarkEnd w:id="127"/>
+      <w:bookmarkStart w:id="128" w:name="would-not-buy-these-items-unless-they-co"/>
+      <w:bookmarkEnd w:id="128"/>
       <w:r>
         <w:rPr>
           <w:sz w:val="18"/>
@@ -20659,8 +20660,8 @@
           <w:sz w:val="18"/>
         </w:rPr>
       </w:pPr>
-      <w:bookmarkStart w:id="128" w:name="wedding-engagement-rings-etc-are-all-als"/>
-      <w:bookmarkEnd w:id="128"/>
+      <w:bookmarkStart w:id="129" w:name="wedding-engagement-rings-etc-are-all-als"/>
+      <w:bookmarkEnd w:id="129"/>
       <w:r>
         <w:rPr>
           <w:sz w:val="18"/>
@@ -20675,8 +20676,8 @@
           <w:sz w:val="18"/>
         </w:rPr>
       </w:pPr>
-      <w:bookmarkStart w:id="129" w:name="a-lot-more-responsible-so-these-loans-lo"/>
-      <w:bookmarkEnd w:id="129"/>
+      <w:bookmarkStart w:id="130" w:name="a-lot-more-responsible-so-these-loans-lo"/>
+      <w:bookmarkEnd w:id="130"/>
       <w:r>
         <w:rPr>
           <w:sz w:val="18"/>
@@ -20743,8 +20744,8 @@
           <w:szCs w:val="32"/>
         </w:rPr>
       </w:pPr>
-      <w:bookmarkStart w:id="130" w:name="reflection"/>
-      <w:bookmarkEnd w:id="130"/>
+      <w:bookmarkStart w:id="131" w:name="reflection"/>
+      <w:bookmarkEnd w:id="131"/>
       <w:r>
         <w:rPr>
           <w:sz w:val="28"/>
@@ -20779,8 +20780,8 @@
           <w:sz w:val="18"/>
         </w:rPr>
       </w:pPr>
-      <w:bookmarkStart w:id="131" w:name="overall-i-learned-a-lot-about-the-differ"/>
-      <w:bookmarkEnd w:id="131"/>
+      <w:bookmarkStart w:id="132" w:name="overall-i-learned-a-lot-about-the-differ"/>
+      <w:bookmarkEnd w:id="132"/>
       <w:r>
         <w:rPr>
           <w:sz w:val="18"/>
@@ -20795,8 +20796,8 @@
           <w:sz w:val="18"/>
         </w:rPr>
       </w:pPr>
-      <w:bookmarkStart w:id="132" w:name="to-create-a-good-portfolio-of-loans-that"/>
-      <w:bookmarkEnd w:id="132"/>
+      <w:bookmarkStart w:id="133" w:name="to-create-a-good-portfolio-of-loans-that"/>
+      <w:bookmarkEnd w:id="133"/>
       <w:r>
         <w:rPr>
           <w:sz w:val="18"/>
@@ -20811,8 +20812,8 @@
           <w:sz w:val="18"/>
         </w:rPr>
       </w:pPr>
-      <w:bookmarkStart w:id="133" w:name="lead-to-defaults."/>
-      <w:bookmarkEnd w:id="133"/>
+      <w:bookmarkStart w:id="134" w:name="lead-to-defaults."/>
+      <w:bookmarkEnd w:id="134"/>
       <w:r>
         <w:rPr>
           <w:sz w:val="18"/>
@@ -20832,8 +20833,8 @@
           <w:sz w:val="18"/>
         </w:rPr>
       </w:pPr>
-      <w:bookmarkStart w:id="134" w:name="i-would-look-for-loans-that-are-below-th"/>
-      <w:bookmarkEnd w:id="134"/>
+      <w:bookmarkStart w:id="135" w:name="i-would-look-for-loans-that-are-below-th"/>
+      <w:bookmarkEnd w:id="135"/>
       <w:r>
         <w:rPr>
           <w:sz w:val="18"/>
@@ -20848,8 +20849,8 @@
           <w:sz w:val="18"/>
         </w:rPr>
       </w:pPr>
-      <w:bookmarkStart w:id="135" w:name="also-people-who-are-employed-and-make-30"/>
-      <w:bookmarkEnd w:id="135"/>
+      <w:bookmarkStart w:id="136" w:name="also-people-who-are-employed-and-make-30"/>
+      <w:bookmarkEnd w:id="136"/>
       <w:r>
         <w:rPr>
           <w:sz w:val="18"/>
@@ -20864,8 +20865,8 @@
           <w:sz w:val="18"/>
         </w:rPr>
       </w:pPr>
-      <w:bookmarkStart w:id="136" w:name="for-debt-consolidation-loans-i-would-loo"/>
-      <w:bookmarkEnd w:id="136"/>
+      <w:bookmarkStart w:id="137" w:name="for-debt-consolidation-loans-i-would-loo"/>
+      <w:bookmarkEnd w:id="137"/>
       <w:r>
         <w:rPr>
           <w:sz w:val="18"/>
@@ -20880,8 +20881,8 @@
           <w:sz w:val="18"/>
         </w:rPr>
       </w:pPr>
-      <w:bookmarkStart w:id="137" w:name="and-debt-to-income-rate-that-are-closer-"/>
-      <w:bookmarkEnd w:id="137"/>
+      <w:bookmarkStart w:id="138" w:name="and-debt-to-income-rate-that-are-closer-"/>
+      <w:bookmarkEnd w:id="138"/>
       <w:r>
         <w:rPr>
           <w:sz w:val="18"/>
@@ -20896,8 +20897,8 @@
           <w:sz w:val="18"/>
         </w:rPr>
       </w:pPr>
-      <w:bookmarkStart w:id="138" w:name="i-was-surprised-to-see-that-loans-for-lu"/>
-      <w:bookmarkEnd w:id="138"/>
+      <w:bookmarkStart w:id="139" w:name="i-was-surprised-to-see-that-loans-for-lu"/>
+      <w:bookmarkEnd w:id="139"/>
       <w:r>
         <w:rPr>
           <w:sz w:val="18"/>
@@ -20912,8 +20913,8 @@
           <w:sz w:val="18"/>
         </w:rPr>
       </w:pPr>
-      <w:bookmarkStart w:id="139" w:name="some-of-the-struggles-i-had-were-that-de"/>
-      <w:bookmarkEnd w:id="139"/>
+      <w:bookmarkStart w:id="140" w:name="some-of-the-struggles-i-had-were-that-de"/>
+      <w:bookmarkEnd w:id="140"/>
       <w:r>
         <w:rPr>
           <w:sz w:val="18"/>
@@ -20928,8 +20929,8 @@
           <w:sz w:val="18"/>
         </w:rPr>
       </w:pPr>
-      <w:bookmarkStart w:id="140" w:name="of-the-same-characteristics-and-if-i-wer"/>
-      <w:bookmarkEnd w:id="140"/>
+      <w:bookmarkStart w:id="141" w:name="of-the-same-characteristics-and-if-i-wer"/>
+      <w:bookmarkEnd w:id="141"/>
       <w:r>
         <w:rPr>
           <w:sz w:val="18"/>
@@ -20944,16 +20945,16 @@
           <w:sz w:val="18"/>
         </w:rPr>
       </w:pPr>
-      <w:bookmarkStart w:id="141" w:name="do-a-more-thorough-analysis-within-each-"/>
-      <w:bookmarkEnd w:id="141"/>
+      <w:bookmarkStart w:id="142" w:name="do-a-more-thorough-analysis-within-each-"/>
+      <w:bookmarkEnd w:id="142"/>
       <w:r>
         <w:rPr>
           <w:sz w:val="18"/>
         </w:rPr>
         <w:t>do a more thorough analysis within each type of loan</w:t>
       </w:r>
-      <w:bookmarkStart w:id="142" w:name="i-think-having-more-unique-data-points-l"/>
-      <w:bookmarkEnd w:id="142"/>
+      <w:bookmarkStart w:id="143" w:name="i-think-having-more-unique-data-points-l"/>
+      <w:bookmarkEnd w:id="143"/>
       <w:r>
         <w:rPr>
           <w:sz w:val="18"/>
@@ -20980,8 +20981,8 @@
         </w:rPr>
         <w:t>data points like what types of schools students</w:t>
       </w:r>
-      <w:bookmarkStart w:id="143" w:name="were-applying-from-and-the-students-stat"/>
-      <w:bookmarkEnd w:id="143"/>
+      <w:bookmarkStart w:id="144" w:name="were-applying-from-and-the-students-stat"/>
+      <w:bookmarkEnd w:id="144"/>
       <w:r>
         <w:rPr>
           <w:sz w:val="18"/>
@@ -21008,8 +21009,8 @@
         </w:rPr>
         <w:t>stats like their grades and majors</w:t>
       </w:r>
-      <w:bookmarkStart w:id="144" w:name="would-be-helpful-in-finding-successful-l"/>
-      <w:bookmarkEnd w:id="144"/>
+      <w:bookmarkStart w:id="145" w:name="would-be-helpful-in-finding-successful-l"/>
+      <w:bookmarkEnd w:id="145"/>
       <w:r>
         <w:rPr>
           <w:sz w:val="18"/>
@@ -21030,8 +21031,8 @@
           <w:sz w:val="18"/>
         </w:rPr>
       </w:pPr>
-      <w:bookmarkStart w:id="145" w:name="i-think-there-is-no-reason-to-give-na-lo"/>
-      <w:bookmarkEnd w:id="145"/>
+      <w:bookmarkStart w:id="146" w:name="i-think-there-is-no-reason-to-give-na-lo"/>
+      <w:bookmarkEnd w:id="146"/>
     </w:p>
     <w:p>
       <w:pPr>
@@ -21054,8 +21055,8 @@
           <w:sz w:val="18"/>
         </w:rPr>
       </w:pPr>
-      <w:bookmarkStart w:id="146" w:name="have-more-of-a-description-of-what-the-f"/>
-      <w:bookmarkEnd w:id="146"/>
+      <w:bookmarkStart w:id="147" w:name="have-more-of-a-description-of-what-the-f"/>
+      <w:bookmarkEnd w:id="147"/>
       <w:r>
         <w:rPr>
           <w:sz w:val="18"/>
@@ -21070,8 +21071,8 @@
           <w:sz w:val="18"/>
         </w:rPr>
       </w:pPr>
-      <w:bookmarkStart w:id="147" w:name="to-take-this-analysis-further-i-would-ba"/>
-      <w:bookmarkEnd w:id="147"/>
+      <w:bookmarkStart w:id="148" w:name="to-take-this-analysis-further-i-would-ba"/>
+      <w:bookmarkEnd w:id="148"/>
       <w:r>
         <w:rPr>
           <w:sz w:val="18"/>
@@ -21086,8 +21087,8 @@
           <w:sz w:val="18"/>
         </w:rPr>
       </w:pPr>
-      <w:bookmarkStart w:id="148" w:name="successful-loans-and-come-up-with-a-fact"/>
-      <w:bookmarkEnd w:id="148"/>
+      <w:bookmarkStart w:id="149" w:name="successful-loans-and-come-up-with-a-fact"/>
+      <w:bookmarkEnd w:id="149"/>
       <w:r>
         <w:rPr>
           <w:sz w:val="18"/>
@@ -21102,8 +21103,8 @@
           <w:sz w:val="18"/>
         </w:rPr>
       </w:pPr>
-      <w:bookmarkStart w:id="149" w:name="returns-are-currently-being-calculated-a"/>
-      <w:bookmarkEnd w:id="149"/>
+      <w:bookmarkStart w:id="150" w:name="returns-are-currently-being-calculated-a"/>
+      <w:bookmarkEnd w:id="150"/>
       <w:r>
         <w:rPr>
           <w:sz w:val="18"/>
@@ -21118,8 +21119,8 @@
           <w:sz w:val="18"/>
         </w:rPr>
       </w:pPr>
-      <w:bookmarkStart w:id="150" w:name="opportunities-with-underpriced-loans.-i-"/>
-      <w:bookmarkEnd w:id="150"/>
+      <w:bookmarkStart w:id="151" w:name="opportunities-with-underpriced-loans.-i-"/>
+      <w:bookmarkEnd w:id="151"/>
       <w:r>
         <w:rPr>
           <w:sz w:val="18"/>
@@ -21134,8 +21135,8 @@
           <w:sz w:val="18"/>
         </w:rPr>
       </w:pPr>
-      <w:bookmarkStart w:id="151" w:name="and-see-show-the-risk-level-and-what-the"/>
-      <w:bookmarkEnd w:id="151"/>
+      <w:bookmarkStart w:id="152" w:name="and-see-show-the-risk-level-and-what-the"/>
+      <w:bookmarkEnd w:id="152"/>
       <w:r>
         <w:rPr>
           <w:sz w:val="18"/>
@@ -21150,8 +21151,8 @@
           <w:sz w:val="18"/>
         </w:rPr>
       </w:pPr>
-      <w:bookmarkStart w:id="152" w:name="it-was-great-to-see-that-we-could-get-su"/>
-      <w:bookmarkEnd w:id="152"/>
+      <w:bookmarkStart w:id="153" w:name="it-was-great-to-see-that-we-could-get-su"/>
+      <w:bookmarkEnd w:id="153"/>
       <w:r>
         <w:rPr>
           <w:sz w:val="18"/>
@@ -21166,8 +21167,8 @@
           <w:sz w:val="18"/>
         </w:rPr>
       </w:pPr>
-      <w:bookmarkStart w:id="153" w:name="i-would-think-that-many-investors-just-p"/>
-      <w:bookmarkEnd w:id="153"/>
+      <w:bookmarkStart w:id="154" w:name="i-would-think-that-many-investors-just-p"/>
+      <w:bookmarkEnd w:id="154"/>
       <w:r>
         <w:rPr>
           <w:sz w:val="18"/>
@@ -21182,8 +21183,8 @@
           <w:sz w:val="18"/>
         </w:rPr>
       </w:pPr>
-      <w:bookmarkStart w:id="154" w:name="think-are-successful.-i-would-not-have-l"/>
-      <w:bookmarkEnd w:id="154"/>
+      <w:bookmarkStart w:id="155" w:name="think-are-successful.-i-would-not-have-l"/>
+      <w:bookmarkEnd w:id="155"/>
       <w:r>
         <w:rPr>
           <w:sz w:val="18"/>
@@ -21212,8 +21213,8 @@
         </w:rPr>
         <w:t xml:space="preserve"> I would not have lent to luxry items like boats</w:t>
       </w:r>
-      <w:bookmarkStart w:id="155" w:name="because-i-live-with-a-high-level-of-fina"/>
-      <w:bookmarkEnd w:id="155"/>
+      <w:bookmarkStart w:id="156" w:name="because-i-live-with-a-high-level-of-fina"/>
+      <w:bookmarkEnd w:id="156"/>
       <w:r>
         <w:rPr>
           <w:sz w:val="18"/>
@@ -21240,8 +21241,8 @@
         </w:rPr>
         <w:t>level of financial responsibility and know</w:t>
       </w:r>
-      <w:bookmarkStart w:id="156" w:name="that-boats-are-a-bad-investment-but-the-"/>
-      <w:bookmarkEnd w:id="156"/>
+      <w:bookmarkStart w:id="157" w:name="that-boats-are-a-bad-investment-but-the-"/>
+      <w:bookmarkEnd w:id="157"/>
       <w:r>
         <w:rPr>
           <w:sz w:val="18"/>
@@ -21268,8 +21269,8 @@
         </w:rPr>
         <w:t>but the loan data suggests otherwise.</w:t>
       </w:r>
-      <w:bookmarkStart w:id="157" w:name="i-think-the-skills-i-learned-here-will-r"/>
-      <w:bookmarkEnd w:id="157"/>
+      <w:bookmarkStart w:id="158" w:name="i-think-the-skills-i-learned-here-will-r"/>
+      <w:bookmarkEnd w:id="158"/>
       <w:r>
         <w:rPr>
           <w:sz w:val="18"/>
@@ -21296,8 +21297,8 @@
         </w:rPr>
         <w:t>really shape how I look at data and</w:t>
       </w:r>
-      <w:bookmarkStart w:id="158" w:name="decisions-in-the-future.-scraping-the-da"/>
-      <w:bookmarkEnd w:id="158"/>
+      <w:bookmarkStart w:id="159" w:name="decisions-in-the-future.-scraping-the-da"/>
+      <w:bookmarkEnd w:id="159"/>
       <w:r>
         <w:rPr>
           <w:sz w:val="18"/>
@@ -21324,8 +21325,8 @@
         </w:rPr>
         <w:t>data with python for any decision</w:t>
       </w:r>
-      <w:bookmarkStart w:id="159" w:name="and-then-exploring-it-with-r-will-lead-m"/>
-      <w:bookmarkEnd w:id="159"/>
+      <w:bookmarkStart w:id="160" w:name="and-then-exploring-it-with-r-will-lead-m"/>
+      <w:bookmarkEnd w:id="160"/>
       <w:r>
         <w:rPr>
           <w:sz w:val="18"/>
@@ -21352,8 +21353,8 @@
         </w:rPr>
         <w:t>to make much better decisions</w:t>
       </w:r>
-      <w:bookmarkStart w:id="160" w:name="in-my-personal-and-professional-life-and"/>
-      <w:bookmarkEnd w:id="160"/>
+      <w:bookmarkStart w:id="161" w:name="in-my-personal-and-professional-life-and"/>
+      <w:bookmarkEnd w:id="161"/>
       <w:r>
         <w:rPr>
           <w:sz w:val="18"/>
@@ -21366,8 +21367,8 @@
         </w:rPr>
         <w:t>here is no excuse to make an</w:t>
       </w:r>
-      <w:bookmarkStart w:id="161" w:name="uninformed-and-non-data-driven-decision-"/>
-      <w:bookmarkEnd w:id="161"/>
+      <w:bookmarkStart w:id="162" w:name="uninformed-and-non-data-driven-decision-"/>
+      <w:bookmarkEnd w:id="162"/>
       <w:r>
         <w:rPr>
           <w:sz w:val="18"/>
@@ -21392,15 +21393,7 @@
         <w:rPr>
           <w:sz w:val="18"/>
         </w:rPr>
-        <w:t xml:space="preserve">and non data-driven decision </w:t>
-      </w:r>
-      <w:bookmarkStart w:id="162" w:name="_GoBack"/>
-      <w:bookmarkEnd w:id="162"/>
-      <w:r>
-        <w:rPr>
-          <w:sz w:val="18"/>
-        </w:rPr>
-        <w:t>in the future.</w:t>
+        <w:t>and non data-driven decision in the future.</w:t>
       </w:r>
     </w:p>
     <w:sectPr>

</xml_diff>

<commit_message>
Final html to pdf adjustments on 3 charts
</commit_message>
<xml_diff>
--- a/LoanEDA.docx
+++ b/LoanEDA.docx
@@ -874,8 +874,6 @@
           <w:sz w:val="20"/>
         </w:rPr>
       </w:pPr>
-      <w:bookmarkStart w:id="4" w:name="_GoBack"/>
-      <w:bookmarkEnd w:id="4"/>
       <w:r>
         <w:rPr>
           <w:sz w:val="20"/>
@@ -1896,9 +1894,9 @@
           <w:szCs w:val="32"/>
         </w:rPr>
       </w:pPr>
-      <w:bookmarkStart w:id="5" w:name="bivariate-analysis"/>
-      <w:bookmarkStart w:id="6" w:name="_Toc498924460"/>
-      <w:bookmarkEnd w:id="5"/>
+      <w:bookmarkStart w:id="4" w:name="bivariate-analysis"/>
+      <w:bookmarkStart w:id="5" w:name="_Toc498924460"/>
+      <w:bookmarkEnd w:id="4"/>
       <w:r>
         <w:br w:type="page"/>
       </w:r>
@@ -1917,7 +1915,7 @@
         <w:lastRenderedPageBreak/>
         <w:t>Bivariate Analysis</w:t>
       </w:r>
-      <w:bookmarkEnd w:id="6"/>
+      <w:bookmarkEnd w:id="5"/>
     </w:p>
     <w:p>
       <w:pPr>
@@ -2322,9 +2320,9 @@
           <w:szCs w:val="32"/>
         </w:rPr>
       </w:pPr>
-      <w:bookmarkStart w:id="7" w:name="multivariate-plots-section"/>
-      <w:bookmarkStart w:id="8" w:name="_Toc498924461"/>
-      <w:bookmarkEnd w:id="7"/>
+      <w:bookmarkStart w:id="6" w:name="multivariate-plots-section"/>
+      <w:bookmarkStart w:id="7" w:name="_Toc498924461"/>
+      <w:bookmarkEnd w:id="6"/>
       <w:r>
         <w:br w:type="page"/>
       </w:r>
@@ -2343,7 +2341,7 @@
         <w:lastRenderedPageBreak/>
         <w:t>Multivariate Plots Section</w:t>
       </w:r>
-      <w:bookmarkEnd w:id="8"/>
+      <w:bookmarkEnd w:id="7"/>
     </w:p>
     <w:p>
       <w:pPr>
@@ -2635,22 +2633,21 @@
       <w:r>
         <w:rPr>
           <w:noProof/>
-          <w:sz w:val="20"/>
         </w:rPr>
         <w:drawing>
-          <wp:inline distT="0" distB="0" distL="0" distR="0">
-            <wp:extent cx="4620126" cy="3696101"/>
-            <wp:effectExtent l="0" t="0" r="0" b="0"/>
-            <wp:docPr id="12" name="Picture"/>
-            <wp:cNvGraphicFramePr/>
+          <wp:inline distT="0" distB="0" distL="0" distR="0" wp14:anchorId="7586FC30" wp14:editId="4BE87809">
+            <wp:extent cx="5943600" cy="4277360"/>
+            <wp:effectExtent l="0" t="0" r="0" b="8890"/>
+            <wp:docPr id="19" name="Picture 19"/>
+            <wp:cNvGraphicFramePr>
+              <a:graphicFrameLocks xmlns:a="http://schemas.openxmlformats.org/drawingml/2006/main" noChangeAspect="1"/>
+            </wp:cNvGraphicFramePr>
             <a:graphic xmlns:a="http://schemas.openxmlformats.org/drawingml/2006/main">
               <a:graphicData uri="http://schemas.openxmlformats.org/drawingml/2006/picture">
                 <pic:pic xmlns:pic="http://schemas.openxmlformats.org/drawingml/2006/picture">
                   <pic:nvPicPr>
-                    <pic:cNvPr id="0" name="Picture" descr="LoanEDA_files/figure-docx/unnamed-chunk-32-1.png"/>
-                    <pic:cNvPicPr>
-                      <a:picLocks noChangeAspect="1" noChangeArrowheads="1"/>
-                    </pic:cNvPicPr>
+                    <pic:cNvPr id="1" name=""/>
+                    <pic:cNvPicPr/>
                   </pic:nvPicPr>
                   <pic:blipFill>
                     <a:blip r:embed="rId19"/>
@@ -2658,20 +2655,14 @@
                       <a:fillRect/>
                     </a:stretch>
                   </pic:blipFill>
-                  <pic:spPr bwMode="auto">
+                  <pic:spPr>
                     <a:xfrm>
                       <a:off x="0" y="0"/>
-                      <a:ext cx="4620126" cy="3696101"/>
+                      <a:ext cx="5943600" cy="4277360"/>
                     </a:xfrm>
                     <a:prstGeom prst="rect">
                       <a:avLst/>
                     </a:prstGeom>
-                    <a:noFill/>
-                    <a:ln w="9525">
-                      <a:noFill/>
-                      <a:headEnd/>
-                      <a:tailEnd/>
-                    </a:ln>
                   </pic:spPr>
                 </pic:pic>
               </a:graphicData>
@@ -2790,22 +2781,21 @@
       <w:r>
         <w:rPr>
           <w:noProof/>
-          <w:sz w:val="20"/>
         </w:rPr>
         <w:drawing>
-          <wp:inline distT="0" distB="0" distL="0" distR="0">
-            <wp:extent cx="4620126" cy="3696101"/>
+          <wp:inline distT="0" distB="0" distL="0" distR="0" wp14:anchorId="38E95657" wp14:editId="1FB566D7">
+            <wp:extent cx="5943600" cy="4248150"/>
             <wp:effectExtent l="0" t="0" r="0" b="0"/>
-            <wp:docPr id="13" name="Picture"/>
-            <wp:cNvGraphicFramePr/>
+            <wp:docPr id="24" name="Picture 24"/>
+            <wp:cNvGraphicFramePr>
+              <a:graphicFrameLocks xmlns:a="http://schemas.openxmlformats.org/drawingml/2006/main" noChangeAspect="1"/>
+            </wp:cNvGraphicFramePr>
             <a:graphic xmlns:a="http://schemas.openxmlformats.org/drawingml/2006/main">
               <a:graphicData uri="http://schemas.openxmlformats.org/drawingml/2006/picture">
                 <pic:pic xmlns:pic="http://schemas.openxmlformats.org/drawingml/2006/picture">
                   <pic:nvPicPr>
-                    <pic:cNvPr id="0" name="Picture" descr="LoanEDA_files/figure-docx/unnamed-chunk-34-1.png"/>
-                    <pic:cNvPicPr>
-                      <a:picLocks noChangeAspect="1" noChangeArrowheads="1"/>
-                    </pic:cNvPicPr>
+                    <pic:cNvPr id="1" name=""/>
+                    <pic:cNvPicPr/>
                   </pic:nvPicPr>
                   <pic:blipFill>
                     <a:blip r:embed="rId20"/>
@@ -2813,20 +2803,14 @@
                       <a:fillRect/>
                     </a:stretch>
                   </pic:blipFill>
-                  <pic:spPr bwMode="auto">
+                  <pic:spPr>
                     <a:xfrm>
                       <a:off x="0" y="0"/>
-                      <a:ext cx="4620126" cy="3696101"/>
+                      <a:ext cx="5943600" cy="4248150"/>
                     </a:xfrm>
                     <a:prstGeom prst="rect">
                       <a:avLst/>
                     </a:prstGeom>
-                    <a:noFill/>
-                    <a:ln w="9525">
-                      <a:noFill/>
-                      <a:headEnd/>
-                      <a:tailEnd/>
-                    </a:ln>
                   </pic:spPr>
                 </pic:pic>
               </a:graphicData>
@@ -2917,22 +2901,21 @@
       <w:r>
         <w:rPr>
           <w:noProof/>
-          <w:sz w:val="20"/>
         </w:rPr>
         <w:drawing>
-          <wp:inline distT="0" distB="0" distL="0" distR="0">
-            <wp:extent cx="4620126" cy="3696101"/>
+          <wp:inline distT="0" distB="0" distL="0" distR="0" wp14:anchorId="6A413D1D" wp14:editId="0DCFEFDE">
+            <wp:extent cx="5943600" cy="4252595"/>
             <wp:effectExtent l="0" t="0" r="0" b="0"/>
-            <wp:docPr id="14" name="Picture"/>
-            <wp:cNvGraphicFramePr/>
+            <wp:docPr id="25" name="Picture 25"/>
+            <wp:cNvGraphicFramePr>
+              <a:graphicFrameLocks xmlns:a="http://schemas.openxmlformats.org/drawingml/2006/main" noChangeAspect="1"/>
+            </wp:cNvGraphicFramePr>
             <a:graphic xmlns:a="http://schemas.openxmlformats.org/drawingml/2006/main">
               <a:graphicData uri="http://schemas.openxmlformats.org/drawingml/2006/picture">
                 <pic:pic xmlns:pic="http://schemas.openxmlformats.org/drawingml/2006/picture">
                   <pic:nvPicPr>
-                    <pic:cNvPr id="0" name="Picture" descr="LoanEDA_files/figure-docx/unnamed-chunk-36-1.png"/>
-                    <pic:cNvPicPr>
-                      <a:picLocks noChangeAspect="1" noChangeArrowheads="1"/>
-                    </pic:cNvPicPr>
+                    <pic:cNvPr id="1" name=""/>
+                    <pic:cNvPicPr/>
                   </pic:nvPicPr>
                   <pic:blipFill>
                     <a:blip r:embed="rId21"/>
@@ -2940,20 +2923,14 @@
                       <a:fillRect/>
                     </a:stretch>
                   </pic:blipFill>
-                  <pic:spPr bwMode="auto">
+                  <pic:spPr>
                     <a:xfrm>
                       <a:off x="0" y="0"/>
-                      <a:ext cx="4620126" cy="3696101"/>
+                      <a:ext cx="5943600" cy="4252595"/>
                     </a:xfrm>
                     <a:prstGeom prst="rect">
                       <a:avLst/>
                     </a:prstGeom>
-                    <a:noFill/>
-                    <a:ln w="9525">
-                      <a:noFill/>
-                      <a:headEnd/>
-                      <a:tailEnd/>
-                    </a:ln>
                   </pic:spPr>
                 </pic:pic>
               </a:graphicData>
@@ -3044,22 +3021,21 @@
       <w:r>
         <w:rPr>
           <w:noProof/>
-          <w:sz w:val="20"/>
         </w:rPr>
         <w:drawing>
-          <wp:inline distT="0" distB="0" distL="0" distR="0">
-            <wp:extent cx="4620126" cy="3696101"/>
+          <wp:inline distT="0" distB="0" distL="0" distR="0" wp14:anchorId="40650CFF" wp14:editId="7D47F127">
+            <wp:extent cx="5943600" cy="4269105"/>
             <wp:effectExtent l="0" t="0" r="0" b="0"/>
-            <wp:docPr id="15" name="Picture"/>
-            <wp:cNvGraphicFramePr/>
+            <wp:docPr id="26" name="Picture 26"/>
+            <wp:cNvGraphicFramePr>
+              <a:graphicFrameLocks xmlns:a="http://schemas.openxmlformats.org/drawingml/2006/main" noChangeAspect="1"/>
+            </wp:cNvGraphicFramePr>
             <a:graphic xmlns:a="http://schemas.openxmlformats.org/drawingml/2006/main">
               <a:graphicData uri="http://schemas.openxmlformats.org/drawingml/2006/picture">
                 <pic:pic xmlns:pic="http://schemas.openxmlformats.org/drawingml/2006/picture">
                   <pic:nvPicPr>
-                    <pic:cNvPr id="0" name="Picture" descr="LoanEDA_files/figure-docx/unnamed-chunk-39-1.png"/>
-                    <pic:cNvPicPr>
-                      <a:picLocks noChangeAspect="1" noChangeArrowheads="1"/>
-                    </pic:cNvPicPr>
+                    <pic:cNvPr id="1" name=""/>
+                    <pic:cNvPicPr/>
                   </pic:nvPicPr>
                   <pic:blipFill>
                     <a:blip r:embed="rId22"/>
@@ -3067,20 +3043,14 @@
                       <a:fillRect/>
                     </a:stretch>
                   </pic:blipFill>
-                  <pic:spPr bwMode="auto">
+                  <pic:spPr>
                     <a:xfrm>
                       <a:off x="0" y="0"/>
-                      <a:ext cx="4620126" cy="3696101"/>
+                      <a:ext cx="5943600" cy="4269105"/>
                     </a:xfrm>
                     <a:prstGeom prst="rect">
                       <a:avLst/>
                     </a:prstGeom>
-                    <a:noFill/>
-                    <a:ln w="9525">
-                      <a:noFill/>
-                      <a:headEnd/>
-                      <a:tailEnd/>
-                    </a:ln>
                   </pic:spPr>
                 </pic:pic>
               </a:graphicData>
@@ -3141,22 +3111,21 @@
       <w:r>
         <w:rPr>
           <w:noProof/>
-          <w:sz w:val="20"/>
         </w:rPr>
         <w:drawing>
-          <wp:inline distT="0" distB="0" distL="0" distR="0">
-            <wp:extent cx="4620126" cy="3696101"/>
+          <wp:inline distT="0" distB="0" distL="0" distR="0" wp14:anchorId="10F5CBA3" wp14:editId="785CE88F">
+            <wp:extent cx="5943600" cy="4251325"/>
             <wp:effectExtent l="0" t="0" r="0" b="0"/>
-            <wp:docPr id="16" name="Picture"/>
-            <wp:cNvGraphicFramePr/>
+            <wp:docPr id="28" name="Picture 28"/>
+            <wp:cNvGraphicFramePr>
+              <a:graphicFrameLocks xmlns:a="http://schemas.openxmlformats.org/drawingml/2006/main" noChangeAspect="1"/>
+            </wp:cNvGraphicFramePr>
             <a:graphic xmlns:a="http://schemas.openxmlformats.org/drawingml/2006/main">
               <a:graphicData uri="http://schemas.openxmlformats.org/drawingml/2006/picture">
                 <pic:pic xmlns:pic="http://schemas.openxmlformats.org/drawingml/2006/picture">
                   <pic:nvPicPr>
-                    <pic:cNvPr id="0" name="Picture" descr="LoanEDA_files/figure-docx/unnamed-chunk-40-1.png"/>
-                    <pic:cNvPicPr>
-                      <a:picLocks noChangeAspect="1" noChangeArrowheads="1"/>
-                    </pic:cNvPicPr>
+                    <pic:cNvPr id="1" name=""/>
+                    <pic:cNvPicPr/>
                   </pic:nvPicPr>
                   <pic:blipFill>
                     <a:blip r:embed="rId23"/>
@@ -3164,20 +3133,14 @@
                       <a:fillRect/>
                     </a:stretch>
                   </pic:blipFill>
-                  <pic:spPr bwMode="auto">
+                  <pic:spPr>
                     <a:xfrm>
                       <a:off x="0" y="0"/>
-                      <a:ext cx="4620126" cy="3696101"/>
+                      <a:ext cx="5943600" cy="4251325"/>
                     </a:xfrm>
                     <a:prstGeom prst="rect">
                       <a:avLst/>
                     </a:prstGeom>
-                    <a:noFill/>
-                    <a:ln w="9525">
-                      <a:noFill/>
-                      <a:headEnd/>
-                      <a:tailEnd/>
-                    </a:ln>
                   </pic:spPr>
                 </pic:pic>
               </a:graphicData>
@@ -3573,6 +3536,7 @@
           <w:sz w:val="20"/>
         </w:rPr>
       </w:pPr>
+      <w:bookmarkStart w:id="8" w:name="_GoBack"/>
       <w:r>
         <w:rPr>
           <w:noProof/>
@@ -3580,7 +3544,7 @@
         </w:rPr>
         <w:drawing>
           <wp:inline distT="0" distB="0" distL="0" distR="0">
-            <wp:extent cx="4620126" cy="3696101"/>
+            <wp:extent cx="5029200" cy="3943350"/>
             <wp:effectExtent l="0" t="0" r="0" b="0"/>
             <wp:docPr id="20" name="Picture"/>
             <wp:cNvGraphicFramePr/>
@@ -3602,7 +3566,7 @@
                   <pic:spPr bwMode="auto">
                     <a:xfrm>
                       <a:off x="0" y="0"/>
-                      <a:ext cx="4620126" cy="3696101"/>
+                      <a:ext cx="5029746" cy="3943778"/>
                     </a:xfrm>
                     <a:prstGeom prst="rect">
                       <a:avLst/>
@@ -3620,6 +3584,7 @@
           </wp:inline>
         </w:drawing>
       </w:r>
+      <w:bookmarkEnd w:id="8"/>
     </w:p>
     <w:p>
       <w:pPr>
@@ -3706,43 +3671,36 @@
       <w:r>
         <w:rPr>
           <w:noProof/>
-          <w:sz w:val="20"/>
         </w:rPr>
         <w:drawing>
-          <wp:inline distT="0" distB="0" distL="0" distR="0">
-            <wp:extent cx="4620126" cy="3696101"/>
-            <wp:effectExtent l="0" t="0" r="0" b="0"/>
-            <wp:docPr id="21" name="Picture"/>
-            <wp:cNvGraphicFramePr/>
+          <wp:inline distT="0" distB="0" distL="0" distR="0" wp14:anchorId="43F7822C" wp14:editId="0949B066">
+            <wp:extent cx="5943600" cy="4277360"/>
+            <wp:effectExtent l="0" t="0" r="0" b="8890"/>
+            <wp:docPr id="30" name="Picture 30"/>
+            <wp:cNvGraphicFramePr>
+              <a:graphicFrameLocks xmlns:a="http://schemas.openxmlformats.org/drawingml/2006/main" noChangeAspect="1"/>
+            </wp:cNvGraphicFramePr>
             <a:graphic xmlns:a="http://schemas.openxmlformats.org/drawingml/2006/main">
               <a:graphicData uri="http://schemas.openxmlformats.org/drawingml/2006/picture">
                 <pic:pic xmlns:pic="http://schemas.openxmlformats.org/drawingml/2006/picture">
                   <pic:nvPicPr>
-                    <pic:cNvPr id="0" name="Picture" descr="LoanEDA_files/figure-docx/Plot_One-1.png"/>
-                    <pic:cNvPicPr>
-                      <a:picLocks noChangeAspect="1" noChangeArrowheads="1"/>
-                    </pic:cNvPicPr>
+                    <pic:cNvPr id="1" name=""/>
+                    <pic:cNvPicPr/>
                   </pic:nvPicPr>
                   <pic:blipFill>
-                    <a:blip r:embed="rId28"/>
+                    <a:blip r:embed="rId19"/>
                     <a:stretch>
                       <a:fillRect/>
                     </a:stretch>
                   </pic:blipFill>
-                  <pic:spPr bwMode="auto">
+                  <pic:spPr>
                     <a:xfrm>
                       <a:off x="0" y="0"/>
-                      <a:ext cx="4620126" cy="3696101"/>
+                      <a:ext cx="5943600" cy="4277360"/>
                     </a:xfrm>
                     <a:prstGeom prst="rect">
                       <a:avLst/>
                     </a:prstGeom>
-                    <a:noFill/>
-                    <a:ln w="9525">
-                      <a:noFill/>
-                      <a:headEnd/>
-                      <a:tailEnd/>
-                    </a:ln>
                   </pic:spPr>
                 </pic:pic>
               </a:graphicData>
@@ -3789,43 +3747,36 @@
       <w:r>
         <w:rPr>
           <w:noProof/>
-          <w:sz w:val="20"/>
         </w:rPr>
         <w:drawing>
-          <wp:inline distT="0" distB="0" distL="0" distR="0">
-            <wp:extent cx="4620126" cy="3696101"/>
+          <wp:inline distT="0" distB="0" distL="0" distR="0" wp14:anchorId="23B10F18" wp14:editId="28B24720">
+            <wp:extent cx="6351973" cy="4543425"/>
             <wp:effectExtent l="0" t="0" r="0" b="0"/>
-            <wp:docPr id="22" name="Picture"/>
-            <wp:cNvGraphicFramePr/>
+            <wp:docPr id="29" name="Picture 29"/>
+            <wp:cNvGraphicFramePr>
+              <a:graphicFrameLocks xmlns:a="http://schemas.openxmlformats.org/drawingml/2006/main" noChangeAspect="1"/>
+            </wp:cNvGraphicFramePr>
             <a:graphic xmlns:a="http://schemas.openxmlformats.org/drawingml/2006/main">
               <a:graphicData uri="http://schemas.openxmlformats.org/drawingml/2006/picture">
                 <pic:pic xmlns:pic="http://schemas.openxmlformats.org/drawingml/2006/picture">
                   <pic:nvPicPr>
-                    <pic:cNvPr id="0" name="Picture" descr="LoanEDA_files/figure-docx/Plot_Two-1.png"/>
-                    <pic:cNvPicPr>
-                      <a:picLocks noChangeAspect="1" noChangeArrowheads="1"/>
-                    </pic:cNvPicPr>
+                    <pic:cNvPr id="1" name=""/>
+                    <pic:cNvPicPr/>
                   </pic:nvPicPr>
                   <pic:blipFill>
-                    <a:blip r:embed="rId29"/>
+                    <a:blip r:embed="rId23"/>
                     <a:stretch>
                       <a:fillRect/>
                     </a:stretch>
                   </pic:blipFill>
-                  <pic:spPr bwMode="auto">
+                  <pic:spPr>
                     <a:xfrm>
                       <a:off x="0" y="0"/>
-                      <a:ext cx="4620126" cy="3696101"/>
+                      <a:ext cx="6359544" cy="4548840"/>
                     </a:xfrm>
                     <a:prstGeom prst="rect">
                       <a:avLst/>
                     </a:prstGeom>
-                    <a:noFill/>
-                    <a:ln w="9525">
-                      <a:noFill/>
-                      <a:headEnd/>
-                      <a:tailEnd/>
-                    </a:ln>
                   </pic:spPr>
                 </pic:pic>
               </a:graphicData>
@@ -3918,7 +3869,7 @@
                     </pic:cNvPicPr>
                   </pic:nvPicPr>
                   <pic:blipFill>
-                    <a:blip r:embed="rId30"/>
+                    <a:blip r:embed="rId28"/>
                     <a:stretch>
                       <a:fillRect/>
                     </a:stretch>

</xml_diff>